<commit_message>
Closer to a definitive version
</commit_message>
<xml_diff>
--- a/2 - Slides/Script WNMA.docx
+++ b/2 - Slides/Script WNMA.docx
@@ -29,14 +29,12 @@
         <w:rPr>
           <w:b/>
           <w:bCs/>
-          <w:lang w:val="en-US"/>
-        </w:rPr>
-      </w:pPr>
-      <w:r>
-        <w:rPr>
-          <w:b/>
-          <w:bCs/>
-          <w:lang w:val="en-US"/>
+        </w:rPr>
+      </w:pPr>
+      <w:r>
+        <w:rPr>
+          <w:b/>
+          <w:bCs/>
         </w:rPr>
         <w:t xml:space="preserve">(Slide </w:t>
       </w:r>
@@ -44,7 +42,6 @@
         <w:rPr>
           <w:b/>
           <w:bCs/>
-          <w:lang w:val="en-US"/>
         </w:rPr>
         <w:t>2</w:t>
       </w:r>
@@ -52,9 +49,24 @@
         <w:rPr>
           <w:b/>
           <w:bCs/>
-          <w:lang w:val="en-US"/>
-        </w:rPr>
-        <w:t xml:space="preserve"> – Table of contents)</w:t>
+        </w:rPr>
+        <w:t xml:space="preserve"> – Table of </w:t>
+      </w:r>
+      <w:proofErr w:type="spellStart"/>
+      <w:r>
+        <w:rPr>
+          <w:b/>
+          <w:bCs/>
+        </w:rPr>
+        <w:t>contents</w:t>
+      </w:r>
+      <w:proofErr w:type="spellEnd"/>
+      <w:r>
+        <w:rPr>
+          <w:b/>
+          <w:bCs/>
+        </w:rPr>
+        <w:t>)</w:t>
       </w:r>
     </w:p>
     <w:p>
@@ -134,21 +146,7 @@
           <w:b/>
           <w:bCs/>
         </w:rPr>
-        <w:t xml:space="preserve">– </w:t>
-      </w:r>
-      <w:r>
-        <w:rPr>
-          <w:b/>
-          <w:bCs/>
-        </w:rPr>
-        <w:t>UAV Route Planning</w:t>
-      </w:r>
-      <w:r>
-        <w:rPr>
-          <w:b/>
-          <w:bCs/>
-        </w:rPr>
-        <w:t>)</w:t>
+        <w:t>– UAV Route Planning)</w:t>
       </w:r>
     </w:p>
     <w:p>
@@ -168,13 +166,7 @@
     </w:p>
     <w:p>
       <w:r>
-        <w:t>Il controllo e l’orientamento all’interno di uno spazio tridimensionale si basa su tre assi, ciascuno rivolti al calcolo del rollo, beccheggio e imbardata, quindi avanzamenti ed oscillazioni - g</w:t>
-      </w:r>
-      <w:r>
-        <w:t>li algoritmi di route planning devono considerare non solo la posizione del drone nello spazio, ma anche il suo orientamento e come questo cambia durante il volo</w:t>
-      </w:r>
-      <w:r>
-        <w:t xml:space="preserve"> (es. NDR ambienti urbani/fotografia/riprese/militari)</w:t>
+        <w:t>Il controllo e l’orientamento all’interno di uno spazio tridimensionale si basa su tre assi, ciascuno rivolti al calcolo del rollo, beccheggio e imbardata, quindi avanzamenti ed oscillazioni - gli algoritmi di route planning devono considerare non solo la posizione del drone nello spazio, ma anche il suo orientamento e come questo cambia durante il volo (es. NDR ambienti urbani/fotografia/riprese/militari)</w:t>
       </w:r>
     </w:p>
     <w:p>
@@ -564,14 +556,7 @@
           <w:b/>
           <w:bCs/>
         </w:rPr>
-        <w:t xml:space="preserve">5 </w:t>
-      </w:r>
-      <w:r>
-        <w:rPr>
-          <w:b/>
-          <w:bCs/>
-        </w:rPr>
-        <w:t xml:space="preserve"> </w:t>
+        <w:t xml:space="preserve">5  </w:t>
       </w:r>
       <w:r>
         <w:rPr>
@@ -585,14 +570,7 @@
           <w:b/>
           <w:bCs/>
         </w:rPr>
-        <w:t xml:space="preserve">Classical approaches – </w:t>
-      </w:r>
-      <w:r>
-        <w:rPr>
-          <w:b/>
-          <w:bCs/>
-        </w:rPr>
-        <w:t>Immagine</w:t>
+        <w:t>Classical approaches – Immagine</w:t>
       </w:r>
       <w:r>
         <w:rPr>
@@ -854,10 +832,7 @@
         <w:t xml:space="preserve"> I</w:t>
       </w:r>
       <w:r>
-        <w:t>nvece</w:t>
-      </w:r>
-      <w:r>
-        <w:t xml:space="preserve"> di analizzare esaustivamente ogni possibile percorso, questi metodi creano una rappresentazione approssimativa ma efficiente dello spazio navigabile.</w:t>
+        <w:t>nvece di analizzare esaustivamente ogni possibile percorso, questi metodi creano una rappresentazione approssimativa ma efficiente dello spazio navigabile.</w:t>
       </w:r>
     </w:p>
     <w:p>
@@ -1019,39 +994,7 @@
           <w:bCs/>
           <w:lang w:val="en-US"/>
         </w:rPr>
-        <w:t xml:space="preserve">(Slide </w:t>
-      </w:r>
-      <w:r>
-        <w:rPr>
-          <w:b/>
-          <w:bCs/>
-          <w:lang w:val="en-US"/>
-        </w:rPr>
-        <w:t>7</w:t>
-      </w:r>
-      <w:r>
-        <w:rPr>
-          <w:b/>
-          <w:bCs/>
-          <w:lang w:val="en-US"/>
-        </w:rPr>
-        <w:t xml:space="preserve"> – Probabilistic methods – </w:t>
-      </w:r>
-      <w:r>
-        <w:rPr>
-          <w:b/>
-          <w:bCs/>
-          <w:lang w:val="en-US"/>
-        </w:rPr>
-        <w:t>Enhancements and advantages</w:t>
-      </w:r>
-      <w:r>
-        <w:rPr>
-          <w:b/>
-          <w:bCs/>
-          <w:lang w:val="en-US"/>
-        </w:rPr>
-        <w:t>)</w:t>
+        <w:t>(Slide 7 – Probabilistic methods – Enhancements and advantages)</w:t>
       </w:r>
     </w:p>
     <w:p>
@@ -1077,10 +1020,7 @@
         <w:t>Octree-based environment representation</w:t>
       </w:r>
       <w:r>
-        <w:t>: L'immagine mostra chiaramente come l'octree suddivide lo spazio 3D in modo gerarchico</w:t>
-      </w:r>
-      <w:r>
-        <w:t>, dividendolo in voxels (cubi) di dimensioni sempre più piccole. In questo modo, spazi vuoti e occupati sono rappresentati in modo efficiente, permettendo diversi livelli di dettaglio a diverse scale e riducendo significativamente la memoria necessaria per rappresentare ambienti vasti.</w:t>
+        <w:t>: L'immagine mostra chiaramente come l'octree suddivide lo spazio 3D in modo gerarchico, dividendolo in voxels (cubi) di dimensioni sempre più piccole. In questo modo, spazi vuoti e occupati sono rappresentati in modo efficiente, permettendo diversi livelli di dettaglio a diverse scale e riducendo significativamente la memoria necessaria per rappresentare ambienti vasti.</w:t>
       </w:r>
     </w:p>
     <w:p>
@@ -1098,10 +1038,7 @@
         <w:t>Safety-aware sampling</w:t>
       </w:r>
       <w:r>
-        <w:t>: Questo miglioramento assicura che i punti campionati siano non solo liberi da ostacoli, ma anche sicuri per il volo UAV, considerando margini di sicurezza</w:t>
-      </w:r>
-      <w:r>
-        <w:t xml:space="preserve"> e adattandoli in base a condizioni come correnti d’aria o zone di turbolenza</w:t>
+        <w:t>: Questo miglioramento assicura che i punti campionati siano non solo liberi da ostacoli, ma anche sicuri per il volo UAV, considerando margini di sicurezza e adattandoli in base a condizioni come correnti d’aria o zone di turbolenza</w:t>
       </w:r>
     </w:p>
     <w:p>
@@ -1119,10 +1056,7 @@
         <w:t>Bounding box array for focused sampling</w:t>
       </w:r>
       <w:r>
-        <w:t>: Permette un campionamento più mirato in aree rilevanti, migliorando l'efficienza computazionale in ambienti vasti</w:t>
-      </w:r>
-      <w:r>
-        <w:t xml:space="preserve"> e adattandosi dinamicamente alla densità degli ostacoli nelle diverse regioni</w:t>
+        <w:t>: Permette un campionamento più mirato in aree rilevanti, migliorando l'efficienza computazionale in ambienti vasti e adattandosi dinamicamente alla densità degli ostacoli nelle diverse regioni</w:t>
       </w:r>
     </w:p>
     <w:p>
@@ -1268,13 +1202,7 @@
         <w:t>Grey Wolf Optimization, o GWO</w:t>
       </w:r>
       <w:r>
-        <w:t>, si ispira alla struttura sociale e alle strategie di caccia dei lupi grigi. Immaginate un branco di lupi che caccia la sua preda: i lupi alpha, beta e delta guidano la ricerca, mentre gli altri seguono e si adattano. Questo si traduce in un algoritmo che bilancia efficacemente l'esplorazione di nuove aree (come un UAV che cerca nuovi percorsi possibili) e lo sfruttamento delle migliori soluzioni trovate (come un UAV che affina il suo percorso ottimale)</w:t>
-      </w:r>
-      <w:r>
-        <w:t xml:space="preserve"> basandosi sulle posizioni dei leader</w:t>
-      </w:r>
-      <w:r>
-        <w:t>.</w:t>
+        <w:t>, si ispira alla struttura sociale e alle strategie di caccia dei lupi grigi. Immaginate un branco di lupi che caccia la sua preda: i lupi alpha, beta e delta guidano la ricerca, mentre gli altri seguono e si adattano. Questo si traduce in un algoritmo che bilancia efficacemente l'esplorazione di nuove aree (come un UAV che cerca nuovi percorsi possibili) e lo sfruttamento delle migliori soluzioni trovate (come un UAV che affina il suo percorso ottimale) basandosi sulle posizioni dei leader.</w:t>
       </w:r>
     </w:p>
     <w:p>
@@ -1300,13 +1228,7 @@
         <w:t xml:space="preserve"> o banchi di pesci</w:t>
       </w:r>
       <w:r>
-        <w:t xml:space="preserve">: ogni uccello </w:t>
-      </w:r>
-      <w:r>
-        <w:t>aggiusta</w:t>
-      </w:r>
-      <w:r>
-        <w:t xml:space="preserve"> la sua posizione basandosi sulla propria esperienza e su quella del gruppo. Nel contesto UAV, ogni 'particella' è una potenziale soluzione di volo, che si muove nello spazio di ricerca influenzata dalla sua migliore posizione passata e dalla migliore posizione globale trovata dallo stormo. Questa caratteristica rende il PSO particolarmente adatto per l'ottimizzazione di traiettorie fluide in spazi 3D continui, ideale per la pianificazione di percorsi UAV in ambienti dinamici.</w:t>
+        <w:t>: ogni uccello aggiusta la sua posizione basandosi sulla propria esperienza e su quella del gruppo. Nel contesto UAV, ogni 'particella' è una potenziale soluzione di volo, che si muove nello spazio di ricerca influenzata dalla sua migliore posizione passata e dalla migliore posizione globale trovata dallo stormo. Questa caratteristica rende il PSO particolarmente adatto per l'ottimizzazione di traiettorie fluide in spazi 3D continui, ideale per la pianificazione di percorsi UAV in ambienti dinamici.</w:t>
       </w:r>
     </w:p>
     <w:p>
@@ -1403,10 +1325,7 @@
         <w:t>In questa slide, sono p</w:t>
       </w:r>
       <w:r>
-        <w:t xml:space="preserve">resenti un po’ di rappresentazioni utili a completare il discorso precedente; come si vede, lo spazio è considerato tridimensionalmente, usando delle strategie di ricerca della soluzione ottimale in modo complesso. </w:t>
-      </w:r>
-      <w:r>
-        <w:t>Il paesaggio rappresenta lo spazio di ricerca, con picchi e valli che indicano possibili ostacoli o punti di interesse, e i lupi aggiornano continuamente le loro posizioni per trovare il percorso ideale evitando gli ostacoli.</w:t>
+        <w:t>resenti un po’ di rappresentazioni utili a completare il discorso precedente; come si vede, lo spazio è considerato tridimensionalmente, usando delle strategie di ricerca della soluzione ottimale in modo complesso. Il paesaggio rappresenta lo spazio di ricerca, con picchi e valli che indicano possibili ostacoli o punti di interesse, e i lupi aggiornano continuamente le loro posizioni per trovare il percorso ideale evitando gli ostacoli.</w:t>
       </w:r>
     </w:p>
     <w:p>
@@ -1459,39 +1378,7 @@
           <w:lang w:val="en-US"/>
         </w:rPr>
         <w:lastRenderedPageBreak/>
-        <w:t xml:space="preserve">(Slide </w:t>
-      </w:r>
-      <w:r>
-        <w:rPr>
-          <w:b/>
-          <w:bCs/>
-          <w:lang w:val="en-US"/>
-        </w:rPr>
-        <w:t>10</w:t>
-      </w:r>
-      <w:r>
-        <w:rPr>
-          <w:b/>
-          <w:bCs/>
-          <w:lang w:val="en-US"/>
-        </w:rPr>
-        <w:t xml:space="preserve"> – </w:t>
-      </w:r>
-      <w:r>
-        <w:rPr>
-          <w:b/>
-          <w:bCs/>
-          <w:lang w:val="en-US"/>
-        </w:rPr>
-        <w:t>Multi-UAV coordination - Overview</w:t>
-      </w:r>
-      <w:r>
-        <w:rPr>
-          <w:b/>
-          <w:bCs/>
-          <w:lang w:val="en-US"/>
-        </w:rPr>
-        <w:t>)</w:t>
+        <w:t>(Slide 10 – Multi-UAV coordination - Overview)</w:t>
       </w:r>
     </w:p>
     <w:p>
@@ -1501,24 +1388,18 @@
     </w:p>
     <w:p>
       <w:r>
-        <w:t xml:space="preserve">Il problema tipico di calcolo del percorso ottimale è rappresentato dal TSP: </w:t>
-      </w:r>
-      <w:r>
-        <w:t>trovare il percorso più breve che visita ogni città esattamente una volta e ritorna al punto di partenza. Questo è direttamente applicabile alla pianificazione delle missioni UAV, dove gli UAV devono visitare un insieme di punti di interesse nel modo più efficiente possibile.</w:t>
-      </w:r>
-      <w:r>
-        <w:t xml:space="preserve"> Il </w:t>
-      </w:r>
-      <w:r>
-        <w:t>TSP è noto per essere NP-hard, il che significa che non esiste un algoritmo efficiente per risolverlo in modo ottimale per istanze di grandi dimensioni</w:t>
-      </w:r>
-      <w:r>
-        <w:t>.</w:t>
-      </w:r>
-    </w:p>
-    <w:p>
-      <w:r>
-        <w:t>Il problema si sposta quindi alla coordinazione multipla, usando formulazioni come il</w:t>
+        <w:t>Il problema tipico di calcolo del percorso ottimale è rappresentato dal TSP: trovare il percorso più breve che visita ogni città esattamente una volta e ritorna al punto di partenza. Questo è direttamente applicabile alla pianificazione delle missioni UAV, dove gli UAV devono visitare un insieme di punti di interesse nel modo più efficiente possibile. Il TSP è noto per essere NP-hard, il che significa che non esiste un algoritmo efficiente per risolverlo in modo ottimale per istanze di grandi dimensioni.</w:t>
+      </w:r>
+    </w:p>
+    <w:p>
+      <w:r>
+        <w:t xml:space="preserve">Il problema si sposta quindi alla coordinazione multipla, usando formulazioni come il </w:t>
+      </w:r>
+      <w:r>
+        <w:rPr>
+          <w:u w:val="single"/>
+        </w:rPr>
+        <w:t>Multiple</w:t>
       </w:r>
       <w:r>
         <w:t xml:space="preserve"> </w:t>
@@ -1527,7 +1408,37 @@
         <w:rPr>
           <w:u w:val="single"/>
         </w:rPr>
-        <w:t>Multiple</w:t>
+        <w:t xml:space="preserve">Traveling </w:t>
+      </w:r>
+      <w:r>
+        <w:rPr>
+          <w:u w:val="single"/>
+        </w:rPr>
+        <w:t>Salesperson</w:t>
+      </w:r>
+      <w:r>
+        <w:rPr>
+          <w:u w:val="single"/>
+        </w:rPr>
+        <w:t xml:space="preserve"> Problem (MTSP)</w:t>
+      </w:r>
+      <w:r>
+        <w:t xml:space="preserve"> e il </w:t>
+      </w:r>
+      <w:r>
+        <w:rPr>
+          <w:u w:val="single"/>
+        </w:rPr>
+        <w:t>Vehicle Routing Problem (VRP)</w:t>
+      </w:r>
+      <w:r>
+        <w:rPr>
+          <w:u w:val="single"/>
+        </w:rPr>
+        <w:t>,</w:t>
+      </w:r>
+      <w:r>
+        <w:t xml:space="preserve"> che incorporano vincoli aggiuntivi.</w:t>
       </w:r>
       <w:r>
         <w:t xml:space="preserve"> </w:t>
@@ -1536,79 +1447,34 @@
         <w:rPr>
           <w:u w:val="single"/>
         </w:rPr>
-        <w:t xml:space="preserve">Traveling </w:t>
+        <w:t>L'MTSP</w:t>
+      </w:r>
+      <w:r>
+        <w:t xml:space="preserve"> modella scenari in cui </w:t>
+      </w:r>
+      <w:r>
+        <w:t>squadre di</w:t>
+      </w:r>
+      <w:r>
+        <w:t xml:space="preserve"> droni </w:t>
+      </w:r>
+      <w:r>
+        <w:t xml:space="preserve">(ndr – più agenti) </w:t>
+      </w:r>
+      <w:r>
+        <w:t>devono visitare collettivamente un insieme di target, ottimizzando criteri come la distanza totale percorsa, il tempo di completamento della missione o il consumo energetico</w:t>
+      </w:r>
+      <w:r>
+        <w:t xml:space="preserve"> e assicurandosi ogni luogo sia visitato esattamente una volta da uno degli agenti. Il </w:t>
       </w:r>
       <w:r>
         <w:rPr>
           <w:u w:val="single"/>
         </w:rPr>
-        <w:t>Salesperson</w:t>
-      </w:r>
-      <w:r>
-        <w:rPr>
-          <w:u w:val="single"/>
-        </w:rPr>
-        <w:t xml:space="preserve"> Problem (MTSP)</w:t>
-      </w:r>
-      <w:r>
-        <w:t xml:space="preserve"> e il </w:t>
-      </w:r>
-      <w:r>
-        <w:rPr>
-          <w:u w:val="single"/>
-        </w:rPr>
-        <w:t>Vehicle Routing Problem (VRP)</w:t>
-      </w:r>
-      <w:r>
-        <w:rPr>
-          <w:u w:val="single"/>
-        </w:rPr>
-        <w:t>,</w:t>
-      </w:r>
-      <w:r>
-        <w:t xml:space="preserve"> che incorporano vincoli aggiuntivi.</w:t>
-      </w:r>
-      <w:r>
-        <w:t xml:space="preserve"> </w:t>
-      </w:r>
-      <w:r>
-        <w:rPr>
-          <w:u w:val="single"/>
-        </w:rPr>
-        <w:t>L'MTSP</w:t>
-      </w:r>
-      <w:r>
-        <w:t xml:space="preserve"> modella scenari in cui </w:t>
-      </w:r>
-      <w:r>
-        <w:t>squadre di</w:t>
-      </w:r>
-      <w:r>
-        <w:t xml:space="preserve"> droni </w:t>
-      </w:r>
-      <w:r>
-        <w:t xml:space="preserve">(ndr – più agenti) </w:t>
-      </w:r>
-      <w:r>
-        <w:t>devono visitare collettivamente un insieme di target, ottimizzando criteri come la distanza totale percorsa, il tempo di completamento della missione o il consumo energetico</w:t>
-      </w:r>
-      <w:r>
-        <w:t xml:space="preserve"> e assicurandosi ogni luogo sia visitato esattamente una volta da uno degli agenti. Il</w:t>
-      </w:r>
-      <w:r>
-        <w:t xml:space="preserve"> </w:t>
-      </w:r>
-      <w:r>
-        <w:rPr>
-          <w:u w:val="single"/>
-        </w:rPr>
         <w:t>VRP</w:t>
       </w:r>
       <w:r>
-        <w:t xml:space="preserve"> si spinge oltre, considerando fattori come la capacità di carico e le richieste dei clienti, applicabile a missioni di consegna pacchi o raccolta dati</w:t>
-      </w:r>
-      <w:r>
-        <w:t xml:space="preserve"> entro certe finestre temporali, trovando un insieme di percorsi che minimizzino il costo.</w:t>
+        <w:t xml:space="preserve"> si spinge oltre, considerando fattori come la capacità di carico e le richieste dei clienti, applicabile a missioni di consegna pacchi o raccolta dati entro certe finestre temporali, trovando un insieme di percorsi che minimizzino il costo.</w:t>
       </w:r>
     </w:p>
     <w:p>
@@ -1645,7 +1511,7 @@
           <w:bCs/>
           <w:lang w:val="en-US"/>
         </w:rPr>
-        <w:t>1</w:t>
+        <w:t xml:space="preserve">11 </w:t>
       </w:r>
       <w:r>
         <w:rPr>
@@ -1653,7 +1519,7 @@
           <w:bCs/>
           <w:lang w:val="en-US"/>
         </w:rPr>
-        <w:t>1</w:t>
+        <w:t xml:space="preserve">– </w:t>
       </w:r>
       <w:r>
         <w:rPr>
@@ -1661,31 +1527,7 @@
           <w:bCs/>
           <w:lang w:val="en-US"/>
         </w:rPr>
-        <w:t xml:space="preserve"> </w:t>
-      </w:r>
-      <w:r>
-        <w:rPr>
-          <w:b/>
-          <w:bCs/>
-          <w:lang w:val="en-US"/>
-        </w:rPr>
-        <w:t xml:space="preserve">– </w:t>
-      </w:r>
-      <w:r>
-        <w:rPr>
-          <w:b/>
-          <w:bCs/>
-          <w:lang w:val="en-US"/>
-        </w:rPr>
-        <w:t xml:space="preserve">Multi-UAV coordination - </w:t>
-      </w:r>
-      <w:r>
-        <w:rPr>
-          <w:b/>
-          <w:bCs/>
-          <w:lang w:val="en-US"/>
-        </w:rPr>
-        <w:t>Figure</w:t>
+        <w:t>Multi-UAV coordination - Figure</w:t>
       </w:r>
       <w:r>
         <w:rPr>
@@ -1759,7 +1601,7 @@
           <w:bCs/>
           <w:lang w:val="en-US"/>
         </w:rPr>
-        <w:t>1</w:t>
+        <w:t xml:space="preserve">12 </w:t>
       </w:r>
       <w:r>
         <w:rPr>
@@ -1767,7 +1609,7 @@
           <w:bCs/>
           <w:lang w:val="en-US"/>
         </w:rPr>
-        <w:t>2</w:t>
+        <w:t xml:space="preserve">– </w:t>
       </w:r>
       <w:r>
         <w:rPr>
@@ -1775,31 +1617,7 @@
           <w:bCs/>
           <w:lang w:val="en-US"/>
         </w:rPr>
-        <w:t xml:space="preserve"> </w:t>
-      </w:r>
-      <w:r>
-        <w:rPr>
-          <w:b/>
-          <w:bCs/>
-          <w:lang w:val="en-US"/>
-        </w:rPr>
-        <w:t xml:space="preserve">– </w:t>
-      </w:r>
-      <w:r>
-        <w:rPr>
-          <w:b/>
-          <w:bCs/>
-          <w:lang w:val="en-US"/>
-        </w:rPr>
-        <w:t>Environment-specific approaches</w:t>
-      </w:r>
-      <w:r>
-        <w:rPr>
-          <w:b/>
-          <w:bCs/>
-          <w:lang w:val="en-US"/>
-        </w:rPr>
-        <w:t xml:space="preserve"> - Overview</w:t>
+        <w:t>Environment-specific approaches - Overview</w:t>
       </w:r>
       <w:r>
         <w:rPr>
@@ -1935,7 +1753,7 @@
           <w:bCs/>
           <w:lang w:val="en-US"/>
         </w:rPr>
-        <w:t>1</w:t>
+        <w:t xml:space="preserve">13 </w:t>
       </w:r>
       <w:r>
         <w:rPr>
@@ -1943,7 +1761,7 @@
           <w:bCs/>
           <w:lang w:val="en-US"/>
         </w:rPr>
-        <w:t xml:space="preserve">3 </w:t>
+        <w:t xml:space="preserve">– </w:t>
       </w:r>
       <w:r>
         <w:rPr>
@@ -1951,7 +1769,7 @@
           <w:bCs/>
           <w:lang w:val="en-US"/>
         </w:rPr>
-        <w:t xml:space="preserve">– </w:t>
+        <w:t>Environment-specific approaches - Figures</w:t>
       </w:r>
       <w:r>
         <w:rPr>
@@ -1959,22 +1777,6 @@
           <w:bCs/>
           <w:lang w:val="en-US"/>
         </w:rPr>
-        <w:t xml:space="preserve">Environment-specific approaches - </w:t>
-      </w:r>
-      <w:r>
-        <w:rPr>
-          <w:b/>
-          <w:bCs/>
-          <w:lang w:val="en-US"/>
-        </w:rPr>
-        <w:t>Figures</w:t>
-      </w:r>
-      <w:r>
-        <w:rPr>
-          <w:b/>
-          <w:bCs/>
-          <w:lang w:val="en-US"/>
-        </w:rPr>
         <w:t>)</w:t>
       </w:r>
     </w:p>
@@ -1985,46 +1787,22 @@
     </w:p>
     <w:p>
       <w:r>
-        <w:t xml:space="preserve">L'immagine (a) rappresenta la modellazione di un fiume utilizzando il </w:t>
-      </w:r>
-      <w:r>
-        <w:rPr>
-          <w:b/>
-          <w:bCs/>
-        </w:rPr>
-        <w:t>Modello di Mistura Gaussiana</w:t>
-      </w:r>
-      <w:r>
-        <w:t xml:space="preserve"> (GMM). Possiamo vedere come il fiume sia suddiviso in diverse regioni (P1, P2, ecc.) a cui sono associate diverse probabilità di presenza del target, rappresentate dalle diverse dimensioni dei cerchi. Questo permette di identificare le "hotspot" dove il target ha maggiori probabilità di trovarsi.</w:t>
-      </w:r>
-    </w:p>
-    <w:p>
-      <w:r>
-        <w:t>L'immagine (b) mostra come vengano calcolati i percorsi utilizzando il metodo Dubins, che approssima i percorsi ottimali considerando i vincoli di manovrabilità del drone. I punti etichettati come "Dubins(Pi,Pj)" rappresentano i punti di passaggio che il drone deve attraversare per collegare i nodi i e j in modo ottimale e realistico.</w:t>
-      </w:r>
-    </w:p>
-    <w:p>
-      <w:r>
-        <w:t xml:space="preserve">Infine, l'immagine (c)-(f) illustra il funzionamento del </w:t>
-      </w:r>
-      <w:r>
-        <w:rPr>
-          <w:b/>
-          <w:bCs/>
-        </w:rPr>
-        <w:t>metodo di Inserimento di Approssimazione</w:t>
-      </w:r>
-      <w:r>
-        <w:t xml:space="preserve"> (AI). Viene mostrato come il percorso venga costruito iterativamente, inserendo o aggiungendo nuovi segmenti in modo strategico per bilanciare il premio (probabilità di rilevamento) e il costo (tempo di percorrenza).</w:t>
-      </w:r>
-      <w:r>
-        <w:t xml:space="preserve"> </w:t>
-      </w:r>
-      <w:r>
-        <w:t>Questo approccio sfrutta in modo efficace la topologia lineare dei fiumi, consentendo anche il backtracking quando necessario per raggiungere le aree a maggiore probabilità</w:t>
-      </w:r>
-      <w:r>
-        <w:t>, dimostrando l’efficacia con multiple iterazioni.</w:t>
+        <w:t>L'immagine (a) rappresenta la modellazione di un fiume utilizzando il Modello di Mistura Gaussiana (GMM). Possiamo vedere come il fiume sia suddiviso in diverse regioni (P1, P2, ecc.) a cui sono associate diverse probabilità di presenza del target, rappresentate dalle diverse dimensioni dei cerchi. Questo permette di identificare le "hotspot" dove il target ha maggiori probabilità di trovarsi.</w:t>
+      </w:r>
+    </w:p>
+    <w:p>
+      <w:r>
+        <w:t>L'immagine (b) mostra come vengano calcolati i percorsi utilizzando il metodo Dubins. Le curve di Dubins, che non abbiamo menzionato prima ma sono cruciali in questo contesto, rappresentano il percorso più breve che un veicolo può seguire tra due punti, considerando un raggio di curvatura minimo. Questo è particolarmente rilevante per gli UAV, che non possono effettuare virate istantanee. I punti etichettati come "Dubins(Pi,Pj)" rappresentano i punti di passaggio che il drone deve attraversare per collegare i nodi i e j in modo ottimale e realistico, rispettando i vincoli di manovrabilità del veicolo.</w:t>
+      </w:r>
+    </w:p>
+    <w:p>
+      <w:r>
+        <w:t>Infine, l'immagine (c)-(f) illustra il funzionamento del metodo di Inserimento di Approssimazione (AI). Viene mostrato come il percorso venga costruito iterativamente, inserendo o aggiungendo nuovi segmenti in modo strategico per bilanciare il premio (probabilità di rilevamento) e il costo (tempo di percorrenza). Questo approccio sfrutta in modo efficace la topologia lineare dei fiumi, consentendo anche il backtracking quando necessario per raggiungere le aree a maggiore probabilità.</w:t>
+      </w:r>
+    </w:p>
+    <w:p>
+      <w:r>
+        <w:t>L'utilizzo combinato del GMM per modellare la distribuzione di probabilità, delle curve di Dubins per calcolare percorsi realistici, e del metodo AI per ottimizzare la sequenza di ricerca, permette di generare strategie di ricerca altamente efficienti e adattate alle specifiche caratteristiche dell'ambiente fluviale. Questo dimostra l'importanza di integrare conoscenze specifiche del dominio nella pianificazione dei percorsi UAV per ottenere prestazioni superiori in scenari reali complessi.</w:t>
       </w:r>
     </w:p>
     <w:p>
@@ -2041,35 +1819,7 @@
           <w:b/>
           <w:bCs/>
         </w:rPr>
-        <w:t>(Slide 1</w:t>
-      </w:r>
-      <w:r>
-        <w:rPr>
-          <w:b/>
-          <w:bCs/>
-        </w:rPr>
-        <w:t>4</w:t>
-      </w:r>
-      <w:r>
-        <w:rPr>
-          <w:b/>
-          <w:bCs/>
-        </w:rPr>
-        <w:t xml:space="preserve"> – </w:t>
-      </w:r>
-      <w:r>
-        <w:rPr>
-          <w:b/>
-          <w:bCs/>
-        </w:rPr>
-        <w:t>Military applications - Overview</w:t>
-      </w:r>
-      <w:r>
-        <w:rPr>
-          <w:b/>
-          <w:bCs/>
-        </w:rPr>
-        <w:t>)</w:t>
+        <w:t>(Slide 14 – Military applications - Overview)</w:t>
       </w:r>
     </w:p>
     <w:p>
@@ -2102,6 +1852,7 @@
     </w:p>
     <w:p>
       <w:r>
+        <w:lastRenderedPageBreak/>
         <w:t xml:space="preserve">Il primo approccio è il metodo del </w:t>
       </w:r>
       <w:r>
@@ -2111,7 +1862,13 @@
         <w:t>Cammino Minimo con Vincoli, o CSP</w:t>
       </w:r>
       <w:r>
-        <w:t>, sviluppato da Royset et al. Questo metodo è progettato per ridurre al minimo i rischi, come l'esposizione a minacce nemiche, mentre garantisce che i limiti di carburante e tempo vengano rispettati.</w:t>
+        <w:t>, sviluppato da Royset et al. Questo metodo</w:t>
+      </w:r>
+      <w:r>
+        <w:t xml:space="preserve"> </w:t>
+      </w:r>
+      <w:r>
+        <w:t>affronta il problema della pianificazione dei percorsi UAV in presenza di minacce come i missili superficie-aria (SAM). Questo approccio discretizza lo spazio aereo rilevante in una griglia di vertici che rappresentano potenziali waypoint, connessi da archi diretti che rappresentano segmenti di volo. L'obiettivo è trovare un percorso a rischio minimo che soddisfi contemporaneamente i vincoli di consumo di carburante e tempo di volo.</w:t>
       </w:r>
     </w:p>
     <w:p>
@@ -2125,23 +1882,42 @@
         <w:t>Lagrangian Relaxation e l'Enumerazione (LRE).</w:t>
       </w:r>
       <w:r>
-        <w:t xml:space="preserve"> Queste tecniche consentono di rilassare temporaneamente i vincoli più difficili e di esplorare </w:t>
-      </w:r>
-      <w:r>
-        <w:t>una gamma maggiore di possibili</w:t>
-      </w:r>
-      <w:r>
-        <w:t xml:space="preserve"> soluzioni ottimali, restituendo percorsi che bilanciano in modo efficace il </w:t>
-      </w:r>
-      <w:r>
-        <w:lastRenderedPageBreak/>
-        <w:t>rischio e i vincoli operativi.</w:t>
-      </w:r>
-      <w:r>
         <w:t xml:space="preserve"> </w:t>
       </w:r>
       <w:r>
-        <w:t>L'Enumerazione ci permette poi di analizzare più soluzioni possibili e valutare quali percorsi soddisfano meglio il compromesso tra efficienza operativa e sicurezza.</w:t>
+        <w:t>Questo metodo combina due tecniche potenti:</w:t>
+      </w:r>
+    </w:p>
+    <w:p>
+      <w:pPr>
+        <w:numPr>
+          <w:ilvl w:val="0"/>
+          <w:numId w:val="21"/>
+        </w:numPr>
+      </w:pPr>
+      <w:r>
+        <w:t>Lagrangian Relaxation: Questa tecnica permette di 'rilassare' temporaneamente i vincoli più difficili del problema, incorporandoli nella funzione obiettivo attraverso dei moltiplicatori di Lagrange. Questo semplifica il problema originale, rendendolo più facile da risolvere.</w:t>
+      </w:r>
+    </w:p>
+    <w:p>
+      <w:pPr>
+        <w:numPr>
+          <w:ilvl w:val="0"/>
+          <w:numId w:val="21"/>
+        </w:numPr>
+      </w:pPr>
+      <w:r>
+        <w:t>Enumeration: Dopo aver risolto il problema rilassato, l'algoritmo enumera le soluzioni candidate, cercando quella che soddisfa tutti i vincoli originali e ottimizza l'obiettivo.</w:t>
+      </w:r>
+    </w:p>
+    <w:p>
+      <w:r>
+        <w:t>L'LRE è particolarmente efficace per problemi di grandi dimensioni. Come riportato nel paper di Royset et al., può gestire problemi con oltre 100.000 vertici e archi, considerando fino a dieci vincoli laterali, tipicamente in pochi minuti su un normale computer personale. Questa efficienza lo rende ideale per applicazioni militari in tempo reale.</w:t>
+      </w:r>
+    </w:p>
+    <w:p>
+      <w:r>
+        <w:t>Un aspetto cruciale dell'LRE è la sua capacità di ridurre aggressivamente il carico di lavoro sulla rete eliminando gli archi che non possono giacere su percorsi ottimali. Questo processo di pre-elaborazione migliora significativamente l'efficienza computazionale.</w:t>
       </w:r>
     </w:p>
     <w:p>
@@ -2169,6 +1945,9 @@
       <w:r>
         <w:t>In pratica, questo approccio non solo considera gli ostacoli statici come montagne o edifici, ma può anche tener conto di ostacoli dinamici, come altri velivoli, bersagli mobili o minacce emergenti</w:t>
       </w:r>
+      <w:r>
+        <w:t xml:space="preserve">. </w:t>
+      </w:r>
     </w:p>
     <w:p>
       <w:r>
@@ -2199,12 +1978,68 @@
         <w:rPr>
           <w:u w:val="single"/>
         </w:rPr>
-        <w:t>l'algoritmo di Dijkstra</w:t>
-      </w:r>
-      <w:r>
-        <w:t xml:space="preserve"> per calcolare percorsi ottimali tenendo conto di vincoli complessi e reali, garantendo che gli UAV possano navigare efficacemente attraverso il campo di battaglia, evitando ostacoli e riducendo i rischi.</w:t>
-      </w:r>
-    </w:p>
+        <w:t>l'algoritmo di Dijkstr</w:t>
+      </w:r>
+      <w:r>
+        <w:rPr>
+          <w:u w:val="single"/>
+        </w:rPr>
+        <w:t>a in modo selettivo</w:t>
+      </w:r>
+      <w:r>
+        <w:t xml:space="preserve"> per calcolare percorsi ottimali tenendo conto di vincoli complessi e reali</w:t>
+      </w:r>
+      <w:r>
+        <w:t xml:space="preserve"> (</w:t>
+      </w:r>
+      <w:r>
+        <w:rPr>
+          <w:u w:val="single"/>
+        </w:rPr>
+        <w:t>usato</w:t>
+      </w:r>
+      <w:r>
+        <w:t xml:space="preserve"> per questioni di tempo/garanzia ottimalità, gestione di grafi sparsi)</w:t>
+      </w:r>
+      <w:r>
+        <w:t>, garantendo che gli UAV possano navigare efficacemente attraverso il campo di battaglia, evitando ostacoli e riducendo i rischi.</w:t>
+      </w:r>
+      <w:r>
+        <w:t xml:space="preserve"> </w:t>
+      </w:r>
+    </w:p>
+    <w:p>
+      <w:r>
+        <w:t>I</w:t>
+      </w:r>
+      <w:r>
+        <w:t xml:space="preserve">l metodo utilizza anche il modello delle </w:t>
+      </w:r>
+      <w:r>
+        <w:rPr>
+          <w:u w:val="single"/>
+        </w:rPr>
+        <w:t>curve di Dubins</w:t>
+      </w:r>
+      <w:r>
+        <w:t xml:space="preserve"> per approssimare i percorsi a distanza minima tra due punti per un veicolo con un raggio di svolta minimo e velocità costante. Questo è particolarmente adatto per gli UAV, che non possono effettuare virate istantanee. Per garantire precisione su lunghe distanze, il metodo scala i tempi di volo utilizzando la </w:t>
+      </w:r>
+      <w:r>
+        <w:rPr>
+          <w:u w:val="single"/>
+        </w:rPr>
+        <w:t>distanza di Haversine</w:t>
+      </w:r>
+      <w:r>
+        <w:t>, che calcola la distanza più breve tra due punti sulla superficie terrestre.</w:t>
+      </w:r>
+    </w:p>
+    <w:p>
+      <w:r>
+        <w:t>Myers et al. hanno anche adattato l'algoritmo di Dijkstra per lavorare con questi pseudonodi, garantendo che i percorsi trovati rispettino i vincoli della dinamica di volo. Questo approccio si è dimostrato notevolmente efficiente: lo scenario più complesso testato, con 30 obiettivi e 3 ostacoli, è stato risolto in circa un secondo.</w:t>
+      </w:r>
+    </w:p>
+    <w:p/>
     <w:p>
       <w:pPr>
         <w:ind w:left="360"/>
@@ -2215,12 +2050,24 @@
           <w:lang w:val="en-US"/>
         </w:rPr>
       </w:pPr>
-      <w:r>
+    </w:p>
+    <w:p>
+      <w:pPr>
+        <w:ind w:left="360"/>
+        <w:jc w:val="center"/>
         <w:rPr>
           <w:b/>
           <w:bCs/>
           <w:lang w:val="en-US"/>
         </w:rPr>
+      </w:pPr>
+      <w:r>
+        <w:rPr>
+          <w:b/>
+          <w:bCs/>
+          <w:lang w:val="en-US"/>
+        </w:rPr>
+        <w:lastRenderedPageBreak/>
         <w:t xml:space="preserve">(Slide </w:t>
       </w:r>
       <w:r>
@@ -2229,7 +2076,7 @@
           <w:bCs/>
           <w:lang w:val="en-US"/>
         </w:rPr>
-        <w:t>1</w:t>
+        <w:t xml:space="preserve">15 </w:t>
       </w:r>
       <w:r>
         <w:rPr>
@@ -2237,7 +2084,7 @@
           <w:bCs/>
           <w:lang w:val="en-US"/>
         </w:rPr>
-        <w:t>5</w:t>
+        <w:t xml:space="preserve">– </w:t>
       </w:r>
       <w:r>
         <w:rPr>
@@ -2245,7 +2092,7 @@
           <w:bCs/>
           <w:lang w:val="en-US"/>
         </w:rPr>
-        <w:t xml:space="preserve"> </w:t>
+        <w:t>Military applications – Strengths and limitations</w:t>
       </w:r>
       <w:r>
         <w:rPr>
@@ -2253,593 +2100,329 @@
           <w:bCs/>
           <w:lang w:val="en-US"/>
         </w:rPr>
-        <w:t xml:space="preserve">– </w:t>
-      </w:r>
-      <w:r>
-        <w:rPr>
-          <w:b/>
-          <w:bCs/>
-          <w:lang w:val="en-US"/>
-        </w:rPr>
-        <w:t xml:space="preserve">Military applications </w:t>
-      </w:r>
-      <w:r>
-        <w:rPr>
-          <w:b/>
-          <w:bCs/>
-          <w:lang w:val="en-US"/>
-        </w:rPr>
-        <w:t>–</w:t>
-      </w:r>
-      <w:r>
-        <w:rPr>
-          <w:b/>
-          <w:bCs/>
-          <w:lang w:val="en-US"/>
-        </w:rPr>
-        <w:t xml:space="preserve"> </w:t>
-      </w:r>
-      <w:r>
-        <w:rPr>
-          <w:b/>
-          <w:bCs/>
-          <w:lang w:val="en-US"/>
-        </w:rPr>
-        <w:t>Strengths and limitations</w:t>
-      </w:r>
-      <w:r>
-        <w:rPr>
-          <w:b/>
-          <w:bCs/>
-          <w:lang w:val="en-US"/>
-        </w:rPr>
         <w:t>)</w:t>
-      </w:r>
-    </w:p>
-    <w:p>
-      <w:r>
-        <w:t xml:space="preserve">Per comprendere meglio i punti di forza e le limitazioni dei due approcci analizzati, il </w:t>
-      </w:r>
-      <w:r>
-        <w:rPr>
-          <w:rStyle w:val="Enfasigrassetto"/>
-        </w:rPr>
-        <w:t>CSP (Constrained Shortest Path)</w:t>
-      </w:r>
-      <w:r>
-        <w:t xml:space="preserve"> e il </w:t>
-      </w:r>
-      <w:r>
-        <w:rPr>
-          <w:rStyle w:val="Enfasigrassetto"/>
-        </w:rPr>
-        <w:t>Real-Time Network Approach</w:t>
-      </w:r>
-      <w:r>
-        <w:t>, possiamo approfondire in che modo ciascuno affronta le sfide del route planning per UAV</w:t>
-      </w:r>
-      <w:r>
-        <w:t>.</w:t>
-      </w:r>
-    </w:p>
-    <w:p>
-      <w:pPr>
-        <w:rPr>
-          <w:b/>
-          <w:bCs/>
-        </w:rPr>
-      </w:pPr>
-      <w:r>
-        <w:rPr>
-          <w:b/>
-          <w:bCs/>
-        </w:rPr>
-        <w:t>CSP Method</w:t>
       </w:r>
     </w:p>
     <w:p>
       <w:pPr>
         <w:numPr>
           <w:ilvl w:val="0"/>
-          <w:numId w:val="12"/>
+          <w:numId w:val="22"/>
         </w:numPr>
       </w:pPr>
       <w:r>
-        <w:rPr>
-          <w:b/>
-          <w:bCs/>
-        </w:rPr>
-        <w:t>Gestione dei vincoli multipli</w:t>
-      </w:r>
-      <w:r>
-        <w:t>: Il metodo CSP eccelle nella gestione di più vincoli simultaneamente. In scenari militari, è essenziale considerare non solo il percorso più breve, ma anche una serie di restrizioni quali:</w:t>
+        <w:t>Forze comparative del metodo CSP:</w:t>
+      </w:r>
+    </w:p>
+    <w:p>
+      <w:r>
+        <w:t>Il metodo Constrained Shortest Path (CSP) eccelle nella gestione di vincoli multipli, rendendolo ideale per missioni complesse. In dettaglio:</w:t>
+      </w:r>
+    </w:p>
+    <w:p>
+      <w:pPr>
+        <w:numPr>
+          <w:ilvl w:val="0"/>
+          <w:numId w:val="23"/>
+        </w:numPr>
+      </w:pPr>
+      <w:r>
+        <w:t>Gestione di vincoli multipli: Il CSP può incorporare simultaneamente diversi tipi di vincoli, come limiti di carburante, finestre temporali, restrizioni di altitudine e soglie di rischio. Questo è particolarmente utile in scenari militari dove ogni aspetto della missione deve essere attentamente calibrato.</w:t>
+      </w:r>
+    </w:p>
+    <w:p>
+      <w:pPr>
+        <w:numPr>
+          <w:ilvl w:val="0"/>
+          <w:numId w:val="23"/>
+        </w:numPr>
+      </w:pPr>
+      <w:r>
+        <w:t>Ottimizzazione globale: A differenza di approcci che ottimizzano un solo parametro alla volta, il CSP trova un equilibrio ottimale tra tutti i vincoli, garantendo che la soluzione sia globalmente ottimale rispetto a tutti i criteri considerati.</w:t>
+      </w:r>
+    </w:p>
+    <w:p>
+      <w:pPr>
+        <w:numPr>
+          <w:ilvl w:val="0"/>
+          <w:numId w:val="23"/>
+        </w:numPr>
+      </w:pPr>
+      <w:r>
+        <w:t>Flessibilità nella definizione dei vincoli: Il metodo permette di definire vincoli sia hard (che devono essere rigorosamente rispettati) che soft (che possono essere violati con penalità), offrendo maggiore flessibilità nella pianificazione delle missioni.</w:t>
+      </w:r>
+    </w:p>
+    <w:p>
+      <w:pPr>
+        <w:numPr>
+          <w:ilvl w:val="0"/>
+          <w:numId w:val="23"/>
+        </w:numPr>
+      </w:pPr>
+      <w:r>
+        <w:t>Adatto a missioni pre-pianificate: Il CSP è particolarmente efficace per missioni che richiedono una pianificazione dettagliata in anticipo, come operazioni di infiltrazione o missioni di ricognizione a lungo termine.</w:t>
+      </w:r>
+    </w:p>
+    <w:p>
+      <w:pPr>
+        <w:numPr>
+          <w:ilvl w:val="0"/>
+          <w:numId w:val="24"/>
+        </w:numPr>
+      </w:pPr>
+      <w:r>
+        <w:t>Forze comparative dell'approccio Real-time:</w:t>
+      </w:r>
+    </w:p>
+    <w:p>
+      <w:r>
+        <w:t>L'approccio in tempo reale si distingue per la sua velocità di calcolo e adattabilità agli ambienti dinamici. Approfondiamo:</w:t>
+      </w:r>
+    </w:p>
+    <w:p>
+      <w:pPr>
+        <w:numPr>
+          <w:ilvl w:val="0"/>
+          <w:numId w:val="25"/>
+        </w:numPr>
+      </w:pPr>
+      <w:r>
+        <w:t>Calcolo rapido: Questo approccio può generare o modificare percorsi in frazioni di secondo, essenziale in situazioni di combattimento dove le decisioni devono essere prese istantaneamente.</w:t>
+      </w:r>
+    </w:p>
+    <w:p>
+      <w:pPr>
+        <w:numPr>
+          <w:ilvl w:val="0"/>
+          <w:numId w:val="25"/>
+        </w:numPr>
+      </w:pPr>
+      <w:r>
+        <w:t>Adattabilità dinamica: Può rapidamente ricalcolare percorsi in risposta a nuove informazioni, come l'emergere di minacce impreviste o cambiamenti nelle condizioni meteorologiche.</w:t>
+      </w:r>
+    </w:p>
+    <w:p>
+      <w:pPr>
+        <w:numPr>
+          <w:ilvl w:val="0"/>
+          <w:numId w:val="25"/>
+        </w:numPr>
+      </w:pPr>
+      <w:r>
+        <w:t>Integrazione di dati in tempo reale: Può incorporare dati provenienti da sensori di bordo o da sistemi di intelligence in tempo reale, permettendo decisioni basate sulle informazioni più aggiornate.</w:t>
+      </w:r>
+    </w:p>
+    <w:p>
+      <w:pPr>
+        <w:numPr>
+          <w:ilvl w:val="0"/>
+          <w:numId w:val="25"/>
+        </w:numPr>
+      </w:pPr>
+      <w:r>
+        <w:t>Gestione efficiente degli ostacoli: L'approccio in tempo reale è particolarmente efficace nel navigare attraverso ambienti con ostacoli in movimento o che cambiano rapidamente.</w:t>
+      </w:r>
+    </w:p>
+    <w:p>
+      <w:pPr>
+        <w:numPr>
+          <w:ilvl w:val="0"/>
+          <w:numId w:val="26"/>
+        </w:numPr>
+      </w:pPr>
+      <w:r>
+        <w:t>Limitazioni di entrambi gli approcci:</w:t>
+      </w:r>
+    </w:p>
+    <w:p>
+      <w:r>
+        <w:t>Entrambi i metodi presentano alcune limitazioni significative:</w:t>
+      </w:r>
+    </w:p>
+    <w:p>
+      <w:pPr>
+        <w:numPr>
+          <w:ilvl w:val="0"/>
+          <w:numId w:val="27"/>
+        </w:numPr>
+        <w:rPr>
+          <w:lang w:val="en-US"/>
+        </w:rPr>
+      </w:pPr>
+      <w:r>
+        <w:rPr>
+          <w:lang w:val="en-US"/>
+        </w:rPr>
+        <w:t xml:space="preserve">Focus su routing single-UAV: </w:t>
       </w:r>
     </w:p>
     <w:p>
       <w:pPr>
         <w:numPr>
           <w:ilvl w:val="1"/>
-          <w:numId w:val="12"/>
+          <w:numId w:val="27"/>
         </w:numPr>
       </w:pPr>
       <w:r>
-        <w:rPr>
-          <w:b/>
-          <w:bCs/>
-        </w:rPr>
-        <w:t>Carburante</w:t>
-      </w:r>
-      <w:r>
-        <w:t>: un UAV ha una capacità limitata, e non può percorrere distanze indefinite senza rifornirsi.</w:t>
+        <w:t>CSP: Tende a concentrarsi sull'ottimizzazione del percorso per un singolo UAV, non considerando le potenziali interazioni o sinergie tra più veicoli.</w:t>
       </w:r>
     </w:p>
     <w:p>
       <w:pPr>
         <w:numPr>
           <w:ilvl w:val="1"/>
-          <w:numId w:val="12"/>
+          <w:numId w:val="27"/>
         </w:numPr>
       </w:pPr>
       <w:r>
-        <w:rPr>
-          <w:b/>
-          <w:bCs/>
-        </w:rPr>
-        <w:t>Tempo</w:t>
-      </w:r>
-      <w:r>
-        <w:t>: la missione deve essere completata entro un certo limite temporale, soprattutto in operazioni critiche come il recupero di informazioni o l'attacco di un obiettivo.</w:t>
+        <w:t>Real-time: Anche se potenzialmente più flessibile, l'approccio in tempo reale spesso si concentra su decisioni locali per un singolo UAV, mancando di una visione d'insieme per operazioni multi-UAV.</w:t>
+      </w:r>
+    </w:p>
+    <w:p>
+      <w:pPr>
+        <w:ind w:left="720"/>
+      </w:pPr>
+    </w:p>
+    <w:p>
+      <w:pPr>
+        <w:ind w:left="720"/>
+      </w:pPr>
+    </w:p>
+    <w:p>
+      <w:pPr>
+        <w:numPr>
+          <w:ilvl w:val="0"/>
+          <w:numId w:val="27"/>
+        </w:numPr>
+      </w:pPr>
+      <w:r>
+        <w:t xml:space="preserve">Gestione limitata di paesaggi di minacce in rapido cambiamento: </w:t>
       </w:r>
     </w:p>
     <w:p>
       <w:pPr>
         <w:numPr>
           <w:ilvl w:val="1"/>
-          <w:numId w:val="12"/>
+          <w:numId w:val="27"/>
         </w:numPr>
       </w:pPr>
       <w:r>
-        <w:rPr>
-          <w:b/>
-          <w:bCs/>
-        </w:rPr>
-        <w:t>Rischio</w:t>
-      </w:r>
-      <w:r>
-        <w:t>: minimizzare l'esposizione a pericoli, come il fuoco nemico, è altrettanto cruciale.</w:t>
-      </w:r>
-    </w:p>
-    <w:p>
-      <w:r>
-        <w:t xml:space="preserve">La forza del CSP è che riesce a </w:t>
-      </w:r>
-      <w:r>
-        <w:rPr>
-          <w:b/>
-          <w:bCs/>
-        </w:rPr>
-        <w:t>bilanciare tutti questi fattori</w:t>
-      </w:r>
-      <w:r>
-        <w:t xml:space="preserve"> in modo ottimale. Con l'utilizzo di tecniche come la </w:t>
-      </w:r>
-      <w:r>
-        <w:rPr>
-          <w:b/>
-          <w:bCs/>
-        </w:rPr>
-        <w:t>Lagrangian Relaxation</w:t>
-      </w:r>
-      <w:r>
-        <w:t xml:space="preserve"> e l'</w:t>
-      </w:r>
-      <w:r>
-        <w:rPr>
-          <w:b/>
-          <w:bCs/>
-        </w:rPr>
-        <w:t>Enumerazione</w:t>
-      </w:r>
-      <w:r>
-        <w:t xml:space="preserve">, riesce a trovare una soluzione che minimizzi il rischio rispettando gli altri vincoli operativi. È dunque un metodo particolarmente efficace per missioni </w:t>
-      </w:r>
-      <w:r>
-        <w:rPr>
-          <w:b/>
-          <w:bCs/>
-        </w:rPr>
-        <w:t>complesse</w:t>
-      </w:r>
-      <w:r>
-        <w:t xml:space="preserve"> dove i vincoli sono molteplici e rigidi.</w:t>
+        <w:t>CSP: Essendo basato su una pianificazione pre-missione, può diventare subottimale o persino pericoloso se il paesaggio delle minacce cambia significativamente durante la missione.</w:t>
+      </w:r>
+    </w:p>
+    <w:p>
+      <w:pPr>
+        <w:numPr>
+          <w:ilvl w:val="1"/>
+          <w:numId w:val="27"/>
+        </w:numPr>
+      </w:pPr>
+      <w:r>
+        <w:t>Real-time: Sebbene più reattivo, potrebbe non avere la capacità di prevedere o anticipare cambiamenti complessi nel paesaggio delle minacce, portando potenzialmente a decisioni miopi.</w:t>
       </w:r>
     </w:p>
     <w:p>
       <w:pPr>
         <w:numPr>
           <w:ilvl w:val="0"/>
-          <w:numId w:val="12"/>
+          <w:numId w:val="27"/>
         </w:numPr>
       </w:pPr>
       <w:r>
-        <w:rPr>
-          <w:b/>
-          <w:bCs/>
-        </w:rPr>
-        <w:t>Adatto a missioni complesse</w:t>
-      </w:r>
-      <w:r>
-        <w:t xml:space="preserve">: Questo approccio è particolarmente adatto in missioni dove ci sono </w:t>
-      </w:r>
-      <w:r>
-        <w:rPr>
-          <w:b/>
-          <w:bCs/>
-        </w:rPr>
-        <w:t>vincoli forti e definiti</w:t>
-      </w:r>
-      <w:r>
-        <w:t>. Se l'operazione prevede una serie di condizioni ben stabilite (es. tempo, rischio, carburante), il CSP fornisce una strategia di pianificazione molto precisa.</w:t>
-      </w:r>
-    </w:p>
-    <w:p>
-      <w:pPr>
-        <w:rPr>
-          <w:b/>
-          <w:bCs/>
-        </w:rPr>
-      </w:pPr>
-      <w:r>
-        <w:rPr>
-          <w:b/>
-          <w:bCs/>
-        </w:rPr>
-        <w:t>Real-Time Network Approach</w:t>
+        <w:t xml:space="preserve">Mancanza di considerazioni sulla coordinazione multi-UAV: </w:t>
+      </w:r>
+    </w:p>
+    <w:p>
+      <w:pPr>
+        <w:numPr>
+          <w:ilvl w:val="1"/>
+          <w:numId w:val="27"/>
+        </w:numPr>
+      </w:pPr>
+      <w:r>
+        <w:t>CSP: Non è intrinsecamente progettato per gestire le complessità della coordinazione tra più UAV, come la suddivisione dei compiti o l'evitamento delle collisioni.</w:t>
+      </w:r>
+    </w:p>
+    <w:p>
+      <w:pPr>
+        <w:numPr>
+          <w:ilvl w:val="1"/>
+          <w:numId w:val="27"/>
+        </w:numPr>
+      </w:pPr>
+      <w:r>
+        <w:t>Real-time: Sebbene potenzialmente più adattabile, manca di un framework integrato per la coordinazione efficiente di una flotta di UAV.</w:t>
       </w:r>
     </w:p>
     <w:p>
       <w:pPr>
         <w:numPr>
           <w:ilvl w:val="0"/>
-          <w:numId w:val="13"/>
+          <w:numId w:val="28"/>
         </w:numPr>
       </w:pPr>
       <w:r>
-        <w:rPr>
-          <w:b/>
-          <w:bCs/>
-        </w:rPr>
-        <w:t>Calcolo veloce</w:t>
-      </w:r>
-      <w:r>
-        <w:t xml:space="preserve">: Uno dei maggiori punti di forza del Real-Time Network Approach è la sua </w:t>
-      </w:r>
-      <w:r>
-        <w:rPr>
-          <w:b/>
-          <w:bCs/>
-        </w:rPr>
-        <w:t>velocità di calcolo</w:t>
-      </w:r>
-      <w:r>
-        <w:t xml:space="preserve">. Questo metodo è progettato per essere eseguito in </w:t>
-      </w:r>
-      <w:r>
-        <w:rPr>
-          <w:b/>
-          <w:bCs/>
-        </w:rPr>
-        <w:t>tempo reale</w:t>
-      </w:r>
-      <w:r>
-        <w:t>, quindi riesce ad adattarsi rapidamente ai cambiamenti dinamici nell'ambiente di volo. Per missioni militari in cui le situazioni possono cambiare in pochi secondi, questa capacità di ricalcolare rapidamente il percorso ottimale è cruciale.</w:t>
+        <w:t>Implicazioni per il futuro della ricerca:</w:t>
+      </w:r>
+    </w:p>
+    <w:p>
+      <w:r>
+        <w:t>Questi limiti suggeriscono diverse direzioni cruciali per la ricerca futura:</w:t>
       </w:r>
     </w:p>
     <w:p>
       <w:pPr>
         <w:numPr>
           <w:ilvl w:val="0"/>
-          <w:numId w:val="13"/>
+          <w:numId w:val="29"/>
         </w:numPr>
       </w:pPr>
       <w:r>
-        <w:rPr>
-          <w:b/>
-          <w:bCs/>
-        </w:rPr>
-        <w:lastRenderedPageBreak/>
-        <w:t>Adattabilità agli ambienti dinamici</w:t>
-      </w:r>
-      <w:r>
-        <w:t xml:space="preserve">: A differenza del CSP, il Real-Time Network Approach è costruito per gestire </w:t>
-      </w:r>
-      <w:r>
-        <w:rPr>
-          <w:b/>
-          <w:bCs/>
-        </w:rPr>
-        <w:t>ambienti dinamici</w:t>
-      </w:r>
-      <w:r>
-        <w:t xml:space="preserve">. Può reagire a ostacoli in movimento, minacce emergenti o cambiamenti nelle condizioni operative. Questo è reso possibile dall'uso di </w:t>
-      </w:r>
-      <w:r>
-        <w:rPr>
-          <w:b/>
-          <w:bCs/>
-        </w:rPr>
-        <w:t>pseudonodi</w:t>
-      </w:r>
-      <w:r>
-        <w:t xml:space="preserve"> e dalla flessibilità dell'algoritmo di Dijkstra modificato, che permette di simulare transizioni di volo realistiche e adattare il percorso senza compromessi significativi sulla sicurezza o l'efficienza.</w:t>
+        <w:t>Sviluppo di approcci ibridi: Combinare i punti di forza del CSP e dell'approccio in tempo reale potrebbe portare a soluzioni che sono sia robuste che adattive.</w:t>
       </w:r>
     </w:p>
     <w:p>
       <w:pPr>
         <w:numPr>
           <w:ilvl w:val="0"/>
-          <w:numId w:val="13"/>
+          <w:numId w:val="29"/>
         </w:numPr>
       </w:pPr>
       <w:r>
-        <w:rPr>
-          <w:b/>
-          <w:bCs/>
-        </w:rPr>
-        <w:t>Flessibilità nell'integrazione di vincoli</w:t>
-      </w:r>
-      <w:r>
-        <w:t xml:space="preserve">: L'approccio in tempo reale consente di includere variabili come la dinamica del volo e gli ostacoli fisici in modo efficace, rendendolo </w:t>
-      </w:r>
-      <w:r>
-        <w:rPr>
-          <w:b/>
-          <w:bCs/>
-        </w:rPr>
-        <w:t>molto adattabile</w:t>
-      </w:r>
-      <w:r>
-        <w:t>. È quindi più adatto per operazioni dove il contesto può cambiare rapidamente, come in una battaglia con movimenti continui di forze nemiche.</w:t>
-      </w:r>
-    </w:p>
-    <w:p>
-      <w:pPr>
-        <w:rPr>
-          <w:b/>
-          <w:bCs/>
-        </w:rPr>
-      </w:pPr>
-      <w:r>
-        <w:rPr>
-          <w:b/>
-          <w:bCs/>
-        </w:rPr>
-        <w:t>Limitazioni</w:t>
-      </w:r>
-    </w:p>
-    <w:p>
-      <w:pPr>
-        <w:rPr>
-          <w:b/>
-          <w:bCs/>
-        </w:rPr>
-      </w:pPr>
-      <w:r>
-        <w:rPr>
-          <w:b/>
-          <w:bCs/>
-        </w:rPr>
-        <w:t>CSP Method</w:t>
+        <w:t>Integrazione di tecnologie di IA e machine learning: Queste potrebbero migliorare la capacità di previsione e adattamento in scenari complessi e dinamici.</w:t>
       </w:r>
     </w:p>
     <w:p>
       <w:pPr>
         <w:numPr>
           <w:ilvl w:val="0"/>
-          <w:numId w:val="14"/>
+          <w:numId w:val="29"/>
         </w:numPr>
       </w:pPr>
       <w:r>
-        <w:rPr>
-          <w:b/>
-          <w:bCs/>
-        </w:rPr>
-        <w:t>Focus su singolo UAV</w:t>
-      </w:r>
-      <w:r>
-        <w:t xml:space="preserve">: Nonostante la sua capacità di gestire molteplici vincoli, il CSP è </w:t>
-      </w:r>
-      <w:r>
-        <w:rPr>
-          <w:b/>
-          <w:bCs/>
-        </w:rPr>
-        <w:t>ottimizzato per scenari con un singolo UAV</w:t>
-      </w:r>
-      <w:r>
-        <w:t xml:space="preserve">. In una missione militare che coinvolge più droni, il CSP non è progettato per tenere conto della coordinazione tra veicoli. Questo limita la sua applicabilità a </w:t>
-      </w:r>
-      <w:r>
-        <w:rPr>
-          <w:b/>
-          <w:bCs/>
-        </w:rPr>
-        <w:t>operazioni multi-UAV</w:t>
-      </w:r>
-      <w:r>
-        <w:t>, dove la cooperazione e la divisione dei compiti tra i droni sono fondamentali.</w:t>
+        <w:t>Focus sulla coordinazione multi-UAV: Sviluppare algoritmi che possano gestire efficacemente flotte di UAV, considerando aspetti come la comunicazione inter-veicolo, la distribuzione dei compiti e l'ottimizzazione collettiva delle risorse.</w:t>
       </w:r>
     </w:p>
     <w:p>
       <w:pPr>
         <w:numPr>
           <w:ilvl w:val="0"/>
-          <w:numId w:val="14"/>
+          <w:numId w:val="29"/>
         </w:numPr>
       </w:pPr>
       <w:r>
-        <w:rPr>
-          <w:b/>
-          <w:bCs/>
-        </w:rPr>
-        <w:t>Ritardi nella gestione dei cambiamenti dinamici</w:t>
-      </w:r>
-      <w:r>
-        <w:t xml:space="preserve">: Sebbene il CSP sia molto potente nell'ottimizzazione di missioni statiche o con vincoli definiti in anticipo, soffre quando l'ambiente diventa altamente dinamico. La necessità di ricalcolare il percorso in risposta a </w:t>
-      </w:r>
-      <w:r>
-        <w:rPr>
-          <w:b/>
-          <w:bCs/>
-        </w:rPr>
-        <w:t>cambiamenti rapidi</w:t>
-      </w:r>
-      <w:r>
-        <w:t xml:space="preserve"> (ad esempio, nuove minacce o ostacoli) potrebbe introdurre </w:t>
-      </w:r>
-      <w:r>
-        <w:rPr>
-          <w:b/>
-          <w:bCs/>
-        </w:rPr>
-        <w:t>ritardi</w:t>
-      </w:r>
-      <w:r>
-        <w:t xml:space="preserve"> significativi, mettendo a rischio l'efficacia della missione.</w:t>
-      </w:r>
-    </w:p>
-    <w:p>
-      <w:pPr>
-        <w:rPr>
-          <w:b/>
-          <w:bCs/>
-        </w:rPr>
-      </w:pPr>
-      <w:r>
-        <w:rPr>
-          <w:b/>
-          <w:bCs/>
-        </w:rPr>
-        <w:t>Real-Time Network Approach</w:t>
+        <w:t>Miglioramento della gestione delle minacce dinamiche: Ricerca su metodi predittivi che possano anticipare cambiamenti nel paesaggio delle minacce e adattarsi proattivamente.</w:t>
       </w:r>
     </w:p>
     <w:p>
       <w:pPr>
         <w:numPr>
           <w:ilvl w:val="0"/>
-          <w:numId w:val="15"/>
+          <w:numId w:val="29"/>
         </w:numPr>
       </w:pPr>
       <w:r>
-        <w:rPr>
-          <w:b/>
-          <w:bCs/>
-        </w:rPr>
-        <w:t>Focus su singolo UAV</w:t>
-      </w:r>
-      <w:r>
-        <w:t xml:space="preserve">: Come il CSP, anche il Real-Time Network Approach è principalmente progettato per gestire la pianificazione del percorso di un singolo UAV. La mancanza di un meccanismo per coordinare più UAV in tempo reale rappresenta una </w:t>
-      </w:r>
-      <w:r>
-        <w:rPr>
-          <w:b/>
-          <w:bCs/>
-        </w:rPr>
-        <w:t>limitazione</w:t>
-      </w:r>
-      <w:r>
-        <w:t xml:space="preserve"> significativa in scenari multi-droni, dove la cooperazione tra UAV è essenziale per raggiungere obiettivi più complessi.</w:t>
-      </w:r>
-    </w:p>
-    <w:p>
-      <w:pPr>
-        <w:numPr>
-          <w:ilvl w:val="0"/>
-          <w:numId w:val="15"/>
-        </w:numPr>
-      </w:pPr>
-      <w:r>
-        <w:rPr>
-          <w:b/>
-          <w:bCs/>
-        </w:rPr>
-        <w:t>Gestione limitata di paesaggi di minacce in rapido cambiamento</w:t>
-      </w:r>
-      <w:r>
-        <w:t xml:space="preserve">: Sebbene il Real-Time Network Approach sia adattabile agli </w:t>
-      </w:r>
-      <w:r>
-        <w:rPr>
-          <w:b/>
-          <w:bCs/>
-        </w:rPr>
-        <w:t>ostacoli fisici dinamici</w:t>
-      </w:r>
-      <w:r>
-        <w:t xml:space="preserve">, non è altrettanto efficace nel gestire </w:t>
-      </w:r>
-      <w:r>
-        <w:rPr>
-          <w:b/>
-          <w:bCs/>
-        </w:rPr>
-        <w:t>scenari di minaccia in rapido cambiamento</w:t>
-      </w:r>
-      <w:r>
-        <w:t>. Ad esempio, in una situazione di guerra in cui nuove minacce (come missili o UAV nemici) emergono improvvisamente, l'approccio potrebbe non essere abbastanza rapido o preciso nel ricalcolare i percorsi in modo ottimale rispetto al rischio crescente. Questo rappresenta un potenziale punto debole in missioni militari altamente critiche.</w:t>
-      </w:r>
-    </w:p>
-    <w:p>
-      <w:pPr>
-        <w:rPr>
-          <w:b/>
-          <w:bCs/>
-        </w:rPr>
-      </w:pPr>
-      <w:r>
-        <w:rPr>
-          <w:b/>
-          <w:bCs/>
-        </w:rPr>
-        <w:t>Considerazioni su Multi-UAV</w:t>
-      </w:r>
-    </w:p>
-    <w:p>
-      <w:pPr>
-        <w:numPr>
-          <w:ilvl w:val="0"/>
-          <w:numId w:val="16"/>
-        </w:numPr>
-      </w:pPr>
-      <w:r>
-        <w:rPr>
-          <w:b/>
-          <w:bCs/>
-        </w:rPr>
-        <w:t>Mancanza di coordinazione tra UAV</w:t>
-      </w:r>
-      <w:r>
-        <w:t xml:space="preserve">: Entrambi gli approcci soffrono di una </w:t>
-      </w:r>
-      <w:r>
-        <w:rPr>
-          <w:b/>
-          <w:bCs/>
-        </w:rPr>
-        <w:t>limitazione importante</w:t>
-      </w:r>
-      <w:r>
-        <w:t xml:space="preserve">: non riescono a tenere conto della </w:t>
-      </w:r>
-      <w:r>
-        <w:rPr>
-          <w:b/>
-          <w:bCs/>
-        </w:rPr>
-        <w:t>coordinazione tra più UAV</w:t>
-      </w:r>
-      <w:r>
-        <w:t>. Questo è particolarmente problematico nelle missioni dove è necessario distribuire il carico di lavoro, coprire vaste aree o sincronizzare le azioni tra più veicoli. In scenari reali, il coordinamento tra UAV potrebbe essere cruciale per evitare collisioni, ottimizzare l'uso delle risorse (come il carburante), e raggiungere gli obiettivi di missione in modo più efficiente.</w:t>
+        <w:t>Considerazioni etiche e legali: Con l'aumento dell'autonomia degli UAV, diventa cruciale incorporare considerazioni etiche e legali nei processi decisionali automatizzati.</w:t>
       </w:r>
     </w:p>
     <w:p>
@@ -2851,6 +2434,45 @@
           <w:bCs/>
         </w:rPr>
       </w:pPr>
+      <w:r>
+        <w:rPr>
+          <w:b/>
+          <w:bCs/>
+        </w:rPr>
+        <w:t>(Slide 16 – Military applications - Figures)</w:t>
+      </w:r>
+    </w:p>
+    <w:p>
+      <w:r>
+        <w:t>La Figura 2 illustra in modo chiaro la differenza fondamentale tra questo approccio e i metodi di discretizzazione tradizionali dello spazio aereo. L'immagine (a) mostra uno scenario ipotetico con ostacoli, mentre l'immagine (b) presenta il percorso ottimale che evita tali ostacoli in modo fluido. Questo percorso ottimale non viene però necessariamente incluso nella rappresentazione a griglia mostrata in (c), poiché la discretizzazione dello spazio in celle fisse può non catturare adeguatamente la traiettoria ideale. Questo è un limite critico degli approcci basati su griglie, che non garantiscono di includere il percorso ottimale all'interno della rete generata.</w:t>
+      </w:r>
+    </w:p>
+    <w:p>
+      <w:r>
+        <w:t xml:space="preserve">Per superare questa limitazione, l'approccio di Myers et al. introduce il concetto di "pseudonodi", come evidenziato nella Figura 8. Questi pseudonodi non rappresentano posizioni fisiche dell'UAV, ma piuttosto punti di passaggio virtuali che consentono di modellare in modo realistico il comportamento di volo del velivolo. La figura (a) mostra l'aggiunta di un pseudonodo j_ik, che cattura il fatto che l'UAV, nel passare dal nodo i al nodo k, dovrà modificare la sua traiettoria e orientamento per effettuare una </w:t>
+      </w:r>
+      <w:r>
+        <w:lastRenderedPageBreak/>
+        <w:t>manovra ottimale. La figura (b) illustra poi come questi pseudonodi vengano correttamente interconnessi per formare il percorso complessivo.</w:t>
+      </w:r>
+    </w:p>
+    <w:p>
+      <w:r>
+        <w:t>Questa capacità di incorporare in modo esplicito le dinamiche di volo, come i vincoli di raggio di sterzata, rappresenta un aspetto cruciale per garantire che i percorsi calcolati siano effettivamente realizzabili e fluidi per l'UAV. A differenza di un semplice approccio basato su una griglia, che potrebbe generare traiettorie "a scatti", il metodo di Myers et al. produce percorsi ottimali rispettando fedelmente le caratteristiche di manovrabilità del velivolo.</w:t>
+      </w:r>
+    </w:p>
+    <w:p>
+      <w:r>
+        <w:t>Inoltre, la Figura 6 fornisce un esempio concreto della rete utilizzata per testare questo approccio, che include basi, target e ostacoli poligonali. Questo livello di dettaglio e realismo nell'ambiente di simulazione è fondamentale per validare l'applicabilità dell'algoritmo in scenari militari realistici, caratterizzati da una complessa geografia e da una varietà di elementi da considerare.</w:t>
+      </w:r>
+    </w:p>
+    <w:p>
+      <w:r>
+        <w:t>In sintesi, queste immagini illustrano come il Real-Time Network Approach di Myers et al. superi alcune limitazioni fondamentali dei metodi tradizionali, offrendo una rappresentazione più accurata e realistica dello spazio di volo e delle dinamiche dell'UAV, cruciale per applicazioni militari avanzate.</w:t>
+      </w:r>
+      <w:r>
+        <w:t xml:space="preserve"> </w:t>
+      </w:r>
     </w:p>
     <w:p>
       <w:pPr>
@@ -2866,56 +2488,117 @@
           <w:b/>
           <w:bCs/>
         </w:rPr>
+        <w:t>(Slide 17 – Comparison of approaches (1))</w:t>
+      </w:r>
+    </w:p>
+    <w:p>
+      <w:r>
+        <w:t>Questa tabella offre una panoramica comparativa approfondita delle principali categorie di approcci per la pianificazione dei percorsi UAV, evidenziando i punti di forza e debolezza di ciascuno.</w:t>
+      </w:r>
+    </w:p>
+    <w:p>
+      <w:pPr>
+        <w:rPr>
+          <w:b/>
+          <w:bCs/>
+        </w:rPr>
+      </w:pPr>
+      <w:r>
+        <w:rPr>
+          <w:b/>
+          <w:bCs/>
+        </w:rPr>
+        <w:t>Approcci classici:</w:t>
+      </w:r>
+    </w:p>
+    <w:p>
+      <w:r>
+        <w:t>Gli algoritmi chiave in questa categoria, come Dijkstra, A*, Bellman-Ford e Floyd-Warshall, sono ben noti e affidabili per la pianificazione di percorsi in ambienti statici o a 2D/3D semplici. Essi presentano una complessità computazionale polinomiale e sono facili da implementare. Tuttavia, hanno difficoltà a gestire ambienti complessi e dinamici, essendo ottimizzati per obiettivi singoli e non in grado di incorporare facilmente vincoli e requisiti multipli tipici delle applicazioni UAV.</w:t>
+      </w:r>
+    </w:p>
+    <w:p>
+      <w:pPr>
+        <w:rPr>
+          <w:b/>
+          <w:bCs/>
+        </w:rPr>
+      </w:pPr>
+      <w:r>
+        <w:rPr>
+          <w:b/>
+          <w:bCs/>
+        </w:rPr>
+        <w:t xml:space="preserve">Approcci probabilistici: </w:t>
+      </w:r>
+    </w:p>
+    <w:p>
+      <w:r>
+        <w:t>Metodi come il Probabilistic Roadmap (PRM) e Rapidly-Exploring Random Trees (RRT) si basano sul campionamento casuale dello spazio delle configurazioni per creare una roadmap efficiente</w:t>
+      </w:r>
+      <w:r>
+        <w:t xml:space="preserve"> (il secondo costruisce una roadmap incrementale con un albero di percorsi casuali)</w:t>
+      </w:r>
+      <w:r>
+        <w:t>. Ciò li rende particolarmente adatti per ambienti 3D complessi con ostacoli, sfruttando la flessibilità della rappresentazione probabilistica. Tuttavia, possono perdere percorsi ottimali se il campionamento non è ben progettato, e richiedono una fase di tuning accurata per garantire prestazioni adeguate.</w:t>
+      </w:r>
+    </w:p>
+    <w:p>
+      <w:pPr>
+        <w:rPr>
+          <w:b/>
+          <w:bCs/>
+        </w:rPr>
+      </w:pPr>
+    </w:p>
+    <w:p>
+      <w:pPr>
+        <w:rPr>
+          <w:b/>
+          <w:bCs/>
+        </w:rPr>
+      </w:pPr>
+    </w:p>
+    <w:p>
+      <w:pPr>
+        <w:rPr>
+          <w:b/>
+          <w:bCs/>
+        </w:rPr>
+      </w:pPr>
+      <w:r>
+        <w:rPr>
+          <w:b/>
+          <w:bCs/>
+        </w:rPr>
+        <w:t>Algoritmi ispirati alla natura:</w:t>
+      </w:r>
+    </w:p>
+    <w:p>
+      <w:r>
+        <w:t>Questa categoria include tecniche come PSO, ACO, GWO e vari ibridi</w:t>
+      </w:r>
+      <w:r>
+        <w:t xml:space="preserve"> (es. GSA, in cui le</w:t>
+      </w:r>
+      <w:r>
+        <w:t xml:space="preserve"> possibili soluzioni sono modellate come oggetti massivi che esercitano una forza gravitazionale gli uni sugli altri. L'idea è che gli oggetti con massa maggiore, corrispondenti alle soluzioni migliori, attrarranno gli altri oggetti (soluzioni candidate) verso di sé, guidando così il processo di ottimizzazione</w:t>
+      </w:r>
+      <w:r>
+        <w:t>).</w:t>
+      </w:r>
+    </w:p>
+    <w:p>
+      <w:r>
+        <w:t xml:space="preserve">Tali approcci si ispirano ai comportamenti collettivi osservati in natura, come lo stormo di uccelli o la colonia di formiche, per esplorare in modo adattivo ed efficiente lo spazio di ricerca. Essi si dimostrano particolarmente adatti per problemi di ottimizzazione multi-obiettivo in ambienti dinamici, </w:t>
+      </w:r>
+      <w:r>
         <w:lastRenderedPageBreak/>
-        <w:t>(Slide 1</w:t>
-      </w:r>
-      <w:r>
-        <w:rPr>
-          <w:b/>
-          <w:bCs/>
-        </w:rPr>
-        <w:t>6</w:t>
-      </w:r>
-      <w:r>
-        <w:rPr>
-          <w:b/>
-          <w:bCs/>
-        </w:rPr>
-        <w:t xml:space="preserve"> – Military applications - </w:t>
-      </w:r>
-      <w:r>
-        <w:rPr>
-          <w:b/>
-          <w:bCs/>
-        </w:rPr>
-        <w:t>Figures</w:t>
-      </w:r>
-      <w:r>
-        <w:rPr>
-          <w:b/>
-          <w:bCs/>
-        </w:rPr>
-        <w:t>)</w:t>
-      </w:r>
-    </w:p>
-    <w:p>
-      <w:r>
-        <w:t>La Figura 2 illustra in modo chiaro la differenza fondamentale tra questo approccio e i metodi di discretizzazione tradizionali dello spazio aereo. L'immagine (a) mostra uno scenario ipotetico con ostacoli, mentre l'immagine (b) presenta il percorso ottimale che evita tali ostacoli in modo fluido. Questo percorso ottimale non viene però necessariamente incluso nella rappresentazione a griglia mostrata in (c), poiché la discretizzazione dello spazio in celle fisse può non catturare adeguatamente la traiettoria ideale. Questo è un limite critico degli approcci basati su griglie, che non garantiscono di includere il percorso ottimale all'interno della rete generata.</w:t>
-      </w:r>
-    </w:p>
-    <w:p>
-      <w:r>
-        <w:t>Per superare questa limitazione, l'approccio di Myers et al. introduce il concetto di "pseudonodi", come evidenziato nella Figura 8. Questi pseudonodi non rappresentano posizioni fisiche dell'UAV, ma piuttosto punti di passaggio virtuali che consentono di modellare in modo realistico il comportamento di volo del velivolo. La figura (a) mostra l'aggiunta di un pseudonodo j_ik, che cattura il fatto che l'UAV, nel passare dal nodo i al nodo k, dovrà modificare la sua traiettoria e orientamento per effettuare una manovra ottimale. La figura (b) illustra poi come questi pseudonodi vengano correttamente interconnessi per formare il percorso complessivo.</w:t>
-      </w:r>
-    </w:p>
-    <w:p>
-      <w:r>
-        <w:t>Questa capacità di incorporare in modo esplicito le dinamiche di volo, come i vincoli di raggio di sterzata, rappresenta un aspetto cruciale per garantire che i percorsi calcolati siano effettivamente realizzabili e fluidi per l'UAV. A differenza di un semplice approccio basato su una griglia, che potrebbe generare traiettorie "a scatti", il metodo di Myers et al. produce percorsi ottimali rispettando fedelmente le caratteristiche di manovrabilità del velivolo.</w:t>
-      </w:r>
-    </w:p>
-    <w:p>
-      <w:r>
-        <w:t>Inoltre, la Figura 6 fornisce un esempio concreto della rete utilizzata per testare questo approccio, che include basi, target e ostacoli poligonali. Questo livello di dettaglio e realismo nell'ambiente di simulazione è fondamentale per validare l'applicabilità dell'algoritmo in scenari militari realistici, caratterizzati da una complessa geografia e da una varietà di elementi da considerare.</w:t>
+        <w:t>grazie alla loro capacità di bilanciare esplorazione e sfruttamento. Tuttavia, possono soffrire di convergenza prematura e richiedono una scelta oculata dei parametri.</w:t>
+      </w:r>
+    </w:p>
+    <w:p>
+      <w:r>
+        <w:t>La tabella evidenzia come ciascuna categoria abbia punti di forza e debolezze specifici, rendendole più o meno adatte a determinati casi d'uso. Gli approcci classici sono affidabili e semplici per scenari 2D/3D statici, mentre quelli probabilistici gestiscono meglio la complessità 3D a scapito di una maggiore necessità di tuning. Gli algoritmi ispirati alla natura emergono come soluzioni potenti per affrontare problemi di ottimizzazione multi-obiettivo in ambienti dinamici, ma richiedono una maggiore attenzione nella progettazione e parametrizzazione.</w:t>
       </w:r>
     </w:p>
     <w:p>
@@ -2932,142 +2615,87 @@
           <w:b/>
           <w:bCs/>
         </w:rPr>
-        <w:t>(Slide 1</w:t>
-      </w:r>
-      <w:r>
-        <w:rPr>
-          <w:b/>
-          <w:bCs/>
-        </w:rPr>
-        <w:t xml:space="preserve">7 </w:t>
-      </w:r>
-      <w:r>
-        <w:rPr>
-          <w:b/>
-          <w:bCs/>
-        </w:rPr>
-        <w:t xml:space="preserve">– </w:t>
-      </w:r>
-      <w:r>
-        <w:rPr>
-          <w:b/>
-          <w:bCs/>
-        </w:rPr>
-        <w:t>Comparison of approaches (1)</w:t>
-      </w:r>
-      <w:r>
-        <w:rPr>
-          <w:b/>
-          <w:bCs/>
-        </w:rPr>
-        <w:t>)</w:t>
-      </w:r>
-    </w:p>
-    <w:p>
-      <w:r>
-        <w:t>Questa tabella offre una panoramica comparativa approfondita delle principali categorie di approcci per la pianificazione dei percorsi UAV, evidenziando i punti di forza e debolezza di ciascuno.</w:t>
-      </w:r>
-    </w:p>
-    <w:p>
-      <w:pPr>
-        <w:rPr>
-          <w:b/>
-          <w:bCs/>
-        </w:rPr>
-      </w:pPr>
-      <w:r>
-        <w:rPr>
-          <w:b/>
-          <w:bCs/>
-        </w:rPr>
-        <w:t>Approcci classici:</w:t>
-      </w:r>
-    </w:p>
-    <w:p>
-      <w:r>
-        <w:t>Gli algoritmi chiave in questa categoria, come Dijkstra, A*, Bellman-Ford e Floyd-Warshall, sono ben noti e affidabili per la pianificazione di percorsi in ambienti statici o a 2D/3D semplici. Essi presentano una complessità computazionale polinomiale e sono facili da implementare. Tuttavia, hanno difficoltà a gestire ambienti complessi e dinamici, essendo ottimizzati per obiettivi singoli e non in grado di incorporare facilmente vincoli e requisiti multipli tipici delle applicazioni UAV.</w:t>
-      </w:r>
-    </w:p>
-    <w:p>
-      <w:pPr>
-        <w:rPr>
-          <w:b/>
-          <w:bCs/>
-        </w:rPr>
-      </w:pPr>
-      <w:r>
-        <w:rPr>
-          <w:b/>
-          <w:bCs/>
-        </w:rPr>
-        <w:t xml:space="preserve">Approcci probabilistici: </w:t>
-      </w:r>
-    </w:p>
-    <w:p>
-      <w:r>
-        <w:t>Metodi come il Probabilistic Roadmap (PRM) e Rapidly-Exploring Random Trees (RRT) si basano sul campionamento casuale dello spazio delle configurazioni per creare una roadmap efficiente</w:t>
-      </w:r>
-      <w:r>
-        <w:t xml:space="preserve"> (il secondo costruisce una roadmap incrementale con un albero di percorsi casuali)</w:t>
-      </w:r>
-      <w:r>
-        <w:t>. Ciò li rende particolarmente adatti per ambienti 3D complessi con ostacoli, sfruttando la flessibilità della rappresentazione probabilistica. Tuttavia, possono perdere percorsi ottimali se il campionamento non è ben progettato, e richiedono una fase di tuning accurata per garantire prestazioni adeguate.</w:t>
-      </w:r>
-    </w:p>
-    <w:p>
-      <w:pPr>
-        <w:rPr>
-          <w:b/>
-          <w:bCs/>
-        </w:rPr>
-      </w:pPr>
-    </w:p>
-    <w:p>
-      <w:pPr>
-        <w:rPr>
-          <w:b/>
-          <w:bCs/>
-        </w:rPr>
-      </w:pPr>
-    </w:p>
-    <w:p>
-      <w:pPr>
-        <w:rPr>
-          <w:b/>
-          <w:bCs/>
-        </w:rPr>
-      </w:pPr>
-      <w:r>
-        <w:rPr>
-          <w:b/>
-          <w:bCs/>
-        </w:rPr>
-        <w:lastRenderedPageBreak/>
-        <w:t>Algoritmi ispirati alla natura:</w:t>
-      </w:r>
-    </w:p>
-    <w:p>
-      <w:r>
-        <w:t>Questa categoria include tecniche come PSO, ACO, GWO e vari ibridi</w:t>
-      </w:r>
-      <w:r>
-        <w:t xml:space="preserve"> (es. GSA, in cui le</w:t>
-      </w:r>
-      <w:r>
-        <w:t xml:space="preserve"> possibili soluzioni sono modellate come oggetti massivi che esercitano una forza gravitazionale gli uni sugli altri. L'idea è che gli oggetti con massa maggiore, corrispondenti alle soluzioni migliori, attrarranno gli altri oggetti (soluzioni candidate) verso di sé, guidando così il processo di ottimizzazione</w:t>
-      </w:r>
-      <w:r>
-        <w:t>).</w:t>
-      </w:r>
-    </w:p>
-    <w:p>
-      <w:r>
-        <w:t>Tali approcci si ispirano ai comportamenti collettivi osservati in natura, come lo stormo di uccelli o la colonia di formiche, per esplorare in modo adattivo ed efficiente lo spazio di ricerca. Essi si dimostrano particolarmente adatti per problemi di ottimizzazione multi-obiettivo in ambienti dinamici, grazie alla loro capacità di bilanciare esplorazione e sfruttamento. Tuttavia, possono soffrire di convergenza prematura e richiedono una scelta oculata dei parametri.</w:t>
-      </w:r>
-    </w:p>
-    <w:p>
-      <w:r>
-        <w:t>La tabella evidenzia come ciascuna categoria abbia punti di forza e debolezze specifici, rendendole più o meno adatte a determinati casi d'uso. Gli approcci classici sono affidabili e semplici per scenari 2D/3D statici, mentre quelli probabilistici gestiscono meglio la complessità 3D a scapito di una maggiore necessità di tuning. Gli algoritmi ispirati alla natura emergono come soluzioni potenti per affrontare problemi di ottimizzazione multi-obiettivo in ambienti dinamici, ma richiedono una maggiore attenzione nella progettazione e parametrizzazione.</w:t>
+        <w:t>(Slide 18 – Comparison of approaches (2))</w:t>
+      </w:r>
+    </w:p>
+    <w:p>
+      <w:r>
+        <w:t>Questa seconda tabella comparativa offre una visione ancora più approfondita delle diverse categorie di approcci per la pianificazione di percorsi UAV e le loro applicazioni.</w:t>
+      </w:r>
+    </w:p>
+    <w:p>
+      <w:pPr>
+        <w:rPr>
+          <w:b/>
+          <w:bCs/>
+        </w:rPr>
+      </w:pPr>
+      <w:r>
+        <w:rPr>
+          <w:b/>
+          <w:bCs/>
+        </w:rPr>
+        <w:t>Multi-UAV Coordination:</w:t>
+      </w:r>
+    </w:p>
+    <w:p>
+      <w:r>
+        <w:t>Questa categoria si concentra sulle sfide specifiche della coordinazione di squadre di UAV, come l'MTSP (Multiple Traveling Salesman Problem) e il VRP (Vehicle Routing Problem). Gli algoritmi chiave in questo ambito, come GSA e GA, devono affrontare problemi complessi di allocazione di task, ottimizzazione multi-obiettivo e gestione di ambienti dinamici. Tali approcci sono particolarmente adatti per scenari che richiedono il dispiegamento di flotte eterogenee di droni che devono interagire in modo coordinato.</w:t>
+      </w:r>
+    </w:p>
+    <w:p>
+      <w:pPr>
+        <w:rPr>
+          <w:b/>
+          <w:bCs/>
+        </w:rPr>
+      </w:pPr>
+      <w:r>
+        <w:rPr>
+          <w:b/>
+          <w:bCs/>
+        </w:rPr>
+        <w:t>Environment-Specific:</w:t>
+      </w:r>
+    </w:p>
+    <w:p>
+      <w:r>
+        <w:t>Alcuni metodi, come l'approccio basato su Modelli di Mistura Gaussiana (GMM) e Inserimento di Approssimazione (AI) presentati in precedenza, si concentrano sull'adattamento della pianificazione dei percorsi alle caratteristiche specifiche dell'ambiente operativo. Questo è il caso, ad esempio, degli scenari di ricerca fluviale, dove poter sfruttare la conoscenza del dominio permette di ottenere prestazioni significativamente migliori rispetto ad approcci più generici.</w:t>
+      </w:r>
+    </w:p>
+    <w:p>
+      <w:pPr>
+        <w:rPr>
+          <w:b/>
+          <w:bCs/>
+        </w:rPr>
+      </w:pPr>
+      <w:r>
+        <w:rPr>
+          <w:b/>
+          <w:bCs/>
+        </w:rPr>
+        <w:t>Military Applications:</w:t>
+      </w:r>
+    </w:p>
+    <w:p>
+      <w:r>
+        <w:t xml:space="preserve">Per le applicazioni militari, emergono soluzioni come il metodo Constrained Shortest-Path (CSP) e l'approccio di rete in tempo reale, entrambi progettati per gestire le sfide peculiari di tali scenari: ambienti ostili in rapida evoluzione, requisiti di sicurezza stringenti, necessità di pianificazione e decisioni veloci. Queste soluzioni mirano a bilanciare in modo robusto fattori come il rischio, il consumo di carburante e il tempo di missione, considerando anche problemi logistici e di allocazione di task in contesti con grandi team, come la consegna di pacchi o le operazioni di soccorso su larga scala. </w:t>
+      </w:r>
+    </w:p>
+    <w:p>
+      <w:pPr>
+        <w:rPr>
+          <w:b/>
+          <w:bCs/>
+        </w:rPr>
+      </w:pPr>
+      <w:r>
+        <w:rPr>
+          <w:b/>
+          <w:bCs/>
+        </w:rPr>
+        <w:br w:type="page"/>
       </w:r>
     </w:p>
     <w:p>
@@ -3077,139 +2705,6 @@
         <w:rPr>
           <w:b/>
           <w:bCs/>
-        </w:rPr>
-      </w:pPr>
-      <w:r>
-        <w:rPr>
-          <w:b/>
-          <w:bCs/>
-        </w:rPr>
-        <w:t>(Slide 1</w:t>
-      </w:r>
-      <w:r>
-        <w:rPr>
-          <w:b/>
-          <w:bCs/>
-        </w:rPr>
-        <w:t>8</w:t>
-      </w:r>
-      <w:r>
-        <w:rPr>
-          <w:b/>
-          <w:bCs/>
-        </w:rPr>
-        <w:t xml:space="preserve"> – Comparison of approaches (</w:t>
-      </w:r>
-      <w:r>
-        <w:rPr>
-          <w:b/>
-          <w:bCs/>
-        </w:rPr>
-        <w:t>2</w:t>
-      </w:r>
-      <w:r>
-        <w:rPr>
-          <w:b/>
-          <w:bCs/>
-        </w:rPr>
-        <w:t>))</w:t>
-      </w:r>
-    </w:p>
-    <w:p>
-      <w:r>
-        <w:t>Questa seconda tabella comparativa offre una visione ancora più approfondita delle diverse categorie di approcci per la pianificazione di percorsi UAV e le loro applicazioni.</w:t>
-      </w:r>
-    </w:p>
-    <w:p>
-      <w:pPr>
-        <w:rPr>
-          <w:b/>
-          <w:bCs/>
-        </w:rPr>
-      </w:pPr>
-      <w:r>
-        <w:rPr>
-          <w:b/>
-          <w:bCs/>
-        </w:rPr>
-        <w:t>Multi-UAV Coordination:</w:t>
-      </w:r>
-    </w:p>
-    <w:p>
-      <w:r>
-        <w:t>Questa categoria si concentra sulle sfide specifiche della coordinazione di squadre di UAV, come l'MTSP (Multiple Traveling Salesman Problem) e il VRP (Vehicle Routing Problem). Gli algoritmi chiave in questo ambito, come GSA e GA, devono affrontare problemi complessi di allocazione di task, ottimizzazione multi-obiettivo e gestione di ambienti dinamici. Tali approcci sono particolarmente adatti per scenari che richiedono il dispiegamento di flotte eterogenee di droni che devono interagire in modo coordinato.</w:t>
-      </w:r>
-    </w:p>
-    <w:p>
-      <w:pPr>
-        <w:rPr>
-          <w:b/>
-          <w:bCs/>
-        </w:rPr>
-      </w:pPr>
-      <w:r>
-        <w:rPr>
-          <w:b/>
-          <w:bCs/>
-        </w:rPr>
-        <w:t>Environment-Specific:</w:t>
-      </w:r>
-    </w:p>
-    <w:p>
-      <w:r>
-        <w:t>Alcuni metodi, come l'approccio basato su Modelli di Mistura Gaussiana (GMM) e Inserimento di Approssimazione (AI) presentati in precedenza, si concentrano sull'adattamento della pianificazione dei percorsi alle caratteristiche specifiche dell'ambiente operativo. Questo è il caso, ad esempio, degli scenari di ricerca fluviale, dove poter sfruttare la conoscenza del dominio permette di ottenere prestazioni significativamente migliori rispetto ad approcci più generici.</w:t>
-      </w:r>
-    </w:p>
-    <w:p>
-      <w:pPr>
-        <w:rPr>
-          <w:b/>
-          <w:bCs/>
-        </w:rPr>
-      </w:pPr>
-      <w:r>
-        <w:rPr>
-          <w:b/>
-          <w:bCs/>
-        </w:rPr>
-        <w:t>Military Applications:</w:t>
-      </w:r>
-    </w:p>
-    <w:p>
-      <w:r>
-        <w:t>Per le applicazioni militari, emergono soluzioni come il metodo Constrained Shortest-Path (CSP) e l'approccio di rete in tempo reale, entrambi progettati per gestire le sfide peculiari di tali scenari: ambienti ostili in rapida evoluzione, requisiti di sicurezza stringenti, necessità di pianificazione e decisioni veloci. Queste soluzioni mirano a bilanciare in modo robusto fattori come il rischio, il consumo di carburante e il tempo di missione</w:t>
-      </w:r>
-      <w:r>
-        <w:t xml:space="preserve">, considerando anche </w:t>
-      </w:r>
-      <w:r>
-        <w:t xml:space="preserve">problemi logistici e di allocazione di task in contesti con grandi team, come la consegna di pacchi o le operazioni di soccorso su larga scala. </w:t>
-      </w:r>
-    </w:p>
-    <w:p>
-      <w:pPr>
-        <w:rPr>
-          <w:b/>
-          <w:bCs/>
-          <w:lang w:val="en-US"/>
-        </w:rPr>
-      </w:pPr>
-      <w:r>
-        <w:rPr>
-          <w:b/>
-          <w:bCs/>
-          <w:lang w:val="en-US"/>
-        </w:rPr>
-        <w:br w:type="page"/>
-      </w:r>
-    </w:p>
-    <w:p>
-      <w:pPr>
-        <w:ind w:left="360"/>
-        <w:jc w:val="center"/>
-        <w:rPr>
-          <w:b/>
-          <w:bCs/>
           <w:lang w:val="en-US"/>
         </w:rPr>
       </w:pPr>
@@ -3228,23 +2723,7 @@
           <w:bCs/>
           <w:lang w:val="en-US"/>
         </w:rPr>
-        <w:t>1</w:t>
-      </w:r>
-      <w:r>
-        <w:rPr>
-          <w:b/>
-          <w:bCs/>
-          <w:lang w:val="en-US"/>
-        </w:rPr>
-        <w:t>9</w:t>
-      </w:r>
-      <w:r>
-        <w:rPr>
-          <w:b/>
-          <w:bCs/>
-          <w:lang w:val="en-US"/>
-        </w:rPr>
-        <w:t xml:space="preserve"> </w:t>
+        <w:t xml:space="preserve">19 </w:t>
       </w:r>
       <w:r>
         <w:rPr>
@@ -3484,6 +2963,155 @@
     </w:lvl>
   </w:abstractNum>
   <w:abstractNum w:abstractNumId="1" w15:restartNumberingAfterBreak="0">
+    <w:nsid w:val="023B3132"/>
+    <w:multiLevelType w:val="multilevel"/>
+    <w:tmpl w:val="179401C2"/>
+    <w:lvl w:ilvl="0">
+      <w:start w:val="1"/>
+      <w:numFmt w:val="bullet"/>
+      <w:lvlText w:val=""/>
+      <w:lvlJc w:val="left"/>
+      <w:pPr>
+        <w:tabs>
+          <w:tab w:val="num" w:pos="720"/>
+        </w:tabs>
+        <w:ind w:left="720" w:hanging="360"/>
+      </w:pPr>
+      <w:rPr>
+        <w:rFonts w:ascii="Symbol" w:hAnsi="Symbol" w:hint="default"/>
+        <w:sz w:val="20"/>
+      </w:rPr>
+    </w:lvl>
+    <w:lvl w:ilvl="1" w:tentative="1">
+      <w:start w:val="1"/>
+      <w:numFmt w:val="bullet"/>
+      <w:lvlText w:val="o"/>
+      <w:lvlJc w:val="left"/>
+      <w:pPr>
+        <w:tabs>
+          <w:tab w:val="num" w:pos="1440"/>
+        </w:tabs>
+        <w:ind w:left="1440" w:hanging="360"/>
+      </w:pPr>
+      <w:rPr>
+        <w:rFonts w:ascii="Courier New" w:hAnsi="Courier New" w:hint="default"/>
+        <w:sz w:val="20"/>
+      </w:rPr>
+    </w:lvl>
+    <w:lvl w:ilvl="2" w:tentative="1">
+      <w:start w:val="1"/>
+      <w:numFmt w:val="bullet"/>
+      <w:lvlText w:val=""/>
+      <w:lvlJc w:val="left"/>
+      <w:pPr>
+        <w:tabs>
+          <w:tab w:val="num" w:pos="2160"/>
+        </w:tabs>
+        <w:ind w:left="2160" w:hanging="360"/>
+      </w:pPr>
+      <w:rPr>
+        <w:rFonts w:ascii="Wingdings" w:hAnsi="Wingdings" w:hint="default"/>
+        <w:sz w:val="20"/>
+      </w:rPr>
+    </w:lvl>
+    <w:lvl w:ilvl="3" w:tentative="1">
+      <w:start w:val="1"/>
+      <w:numFmt w:val="bullet"/>
+      <w:lvlText w:val=""/>
+      <w:lvlJc w:val="left"/>
+      <w:pPr>
+        <w:tabs>
+          <w:tab w:val="num" w:pos="2880"/>
+        </w:tabs>
+        <w:ind w:left="2880" w:hanging="360"/>
+      </w:pPr>
+      <w:rPr>
+        <w:rFonts w:ascii="Wingdings" w:hAnsi="Wingdings" w:hint="default"/>
+        <w:sz w:val="20"/>
+      </w:rPr>
+    </w:lvl>
+    <w:lvl w:ilvl="4" w:tentative="1">
+      <w:start w:val="1"/>
+      <w:numFmt w:val="bullet"/>
+      <w:lvlText w:val=""/>
+      <w:lvlJc w:val="left"/>
+      <w:pPr>
+        <w:tabs>
+          <w:tab w:val="num" w:pos="3600"/>
+        </w:tabs>
+        <w:ind w:left="3600" w:hanging="360"/>
+      </w:pPr>
+      <w:rPr>
+        <w:rFonts w:ascii="Wingdings" w:hAnsi="Wingdings" w:hint="default"/>
+        <w:sz w:val="20"/>
+      </w:rPr>
+    </w:lvl>
+    <w:lvl w:ilvl="5" w:tentative="1">
+      <w:start w:val="1"/>
+      <w:numFmt w:val="bullet"/>
+      <w:lvlText w:val=""/>
+      <w:lvlJc w:val="left"/>
+      <w:pPr>
+        <w:tabs>
+          <w:tab w:val="num" w:pos="4320"/>
+        </w:tabs>
+        <w:ind w:left="4320" w:hanging="360"/>
+      </w:pPr>
+      <w:rPr>
+        <w:rFonts w:ascii="Wingdings" w:hAnsi="Wingdings" w:hint="default"/>
+        <w:sz w:val="20"/>
+      </w:rPr>
+    </w:lvl>
+    <w:lvl w:ilvl="6" w:tentative="1">
+      <w:start w:val="1"/>
+      <w:numFmt w:val="bullet"/>
+      <w:lvlText w:val=""/>
+      <w:lvlJc w:val="left"/>
+      <w:pPr>
+        <w:tabs>
+          <w:tab w:val="num" w:pos="5040"/>
+        </w:tabs>
+        <w:ind w:left="5040" w:hanging="360"/>
+      </w:pPr>
+      <w:rPr>
+        <w:rFonts w:ascii="Wingdings" w:hAnsi="Wingdings" w:hint="default"/>
+        <w:sz w:val="20"/>
+      </w:rPr>
+    </w:lvl>
+    <w:lvl w:ilvl="7" w:tentative="1">
+      <w:start w:val="1"/>
+      <w:numFmt w:val="bullet"/>
+      <w:lvlText w:val=""/>
+      <w:lvlJc w:val="left"/>
+      <w:pPr>
+        <w:tabs>
+          <w:tab w:val="num" w:pos="5760"/>
+        </w:tabs>
+        <w:ind w:left="5760" w:hanging="360"/>
+      </w:pPr>
+      <w:rPr>
+        <w:rFonts w:ascii="Wingdings" w:hAnsi="Wingdings" w:hint="default"/>
+        <w:sz w:val="20"/>
+      </w:rPr>
+    </w:lvl>
+    <w:lvl w:ilvl="8" w:tentative="1">
+      <w:start w:val="1"/>
+      <w:numFmt w:val="bullet"/>
+      <w:lvlText w:val=""/>
+      <w:lvlJc w:val="left"/>
+      <w:pPr>
+        <w:tabs>
+          <w:tab w:val="num" w:pos="6480"/>
+        </w:tabs>
+        <w:ind w:left="6480" w:hanging="360"/>
+      </w:pPr>
+      <w:rPr>
+        <w:rFonts w:ascii="Wingdings" w:hAnsi="Wingdings" w:hint="default"/>
+        <w:sz w:val="20"/>
+      </w:rPr>
+    </w:lvl>
+  </w:abstractNum>
+  <w:abstractNum w:abstractNumId="2" w15:restartNumberingAfterBreak="0">
     <w:nsid w:val="024424C1"/>
     <w:multiLevelType w:val="multilevel"/>
     <w:tmpl w:val="67DE326E"/>
@@ -3632,7 +3260,7 @@
       </w:rPr>
     </w:lvl>
   </w:abstractNum>
-  <w:abstractNum w:abstractNumId="2" w15:restartNumberingAfterBreak="0">
+  <w:abstractNum w:abstractNumId="3" w15:restartNumberingAfterBreak="0">
     <w:nsid w:val="074A5DF4"/>
     <w:multiLevelType w:val="multilevel"/>
     <w:tmpl w:val="4FCEE26E"/>
@@ -3749,7 +3377,269 @@
       </w:pPr>
     </w:lvl>
   </w:abstractNum>
-  <w:abstractNum w:abstractNumId="3" w15:restartNumberingAfterBreak="0">
+  <w:abstractNum w:abstractNumId="4" w15:restartNumberingAfterBreak="0">
+    <w:nsid w:val="084D2E29"/>
+    <w:multiLevelType w:val="multilevel"/>
+    <w:tmpl w:val="2AF8B194"/>
+    <w:lvl w:ilvl="0">
+      <w:start w:val="3"/>
+      <w:numFmt w:val="decimal"/>
+      <w:lvlText w:val="%1."/>
+      <w:lvlJc w:val="left"/>
+      <w:pPr>
+        <w:tabs>
+          <w:tab w:val="num" w:pos="720"/>
+        </w:tabs>
+        <w:ind w:left="720" w:hanging="360"/>
+      </w:pPr>
+    </w:lvl>
+    <w:lvl w:ilvl="1" w:tentative="1">
+      <w:start w:val="1"/>
+      <w:numFmt w:val="decimal"/>
+      <w:lvlText w:val="%2."/>
+      <w:lvlJc w:val="left"/>
+      <w:pPr>
+        <w:tabs>
+          <w:tab w:val="num" w:pos="1440"/>
+        </w:tabs>
+        <w:ind w:left="1440" w:hanging="360"/>
+      </w:pPr>
+    </w:lvl>
+    <w:lvl w:ilvl="2" w:tentative="1">
+      <w:start w:val="1"/>
+      <w:numFmt w:val="decimal"/>
+      <w:lvlText w:val="%3."/>
+      <w:lvlJc w:val="left"/>
+      <w:pPr>
+        <w:tabs>
+          <w:tab w:val="num" w:pos="2160"/>
+        </w:tabs>
+        <w:ind w:left="2160" w:hanging="360"/>
+      </w:pPr>
+    </w:lvl>
+    <w:lvl w:ilvl="3" w:tentative="1">
+      <w:start w:val="1"/>
+      <w:numFmt w:val="decimal"/>
+      <w:lvlText w:val="%4."/>
+      <w:lvlJc w:val="left"/>
+      <w:pPr>
+        <w:tabs>
+          <w:tab w:val="num" w:pos="2880"/>
+        </w:tabs>
+        <w:ind w:left="2880" w:hanging="360"/>
+      </w:pPr>
+    </w:lvl>
+    <w:lvl w:ilvl="4" w:tentative="1">
+      <w:start w:val="1"/>
+      <w:numFmt w:val="decimal"/>
+      <w:lvlText w:val="%5."/>
+      <w:lvlJc w:val="left"/>
+      <w:pPr>
+        <w:tabs>
+          <w:tab w:val="num" w:pos="3600"/>
+        </w:tabs>
+        <w:ind w:left="3600" w:hanging="360"/>
+      </w:pPr>
+    </w:lvl>
+    <w:lvl w:ilvl="5" w:tentative="1">
+      <w:start w:val="1"/>
+      <w:numFmt w:val="decimal"/>
+      <w:lvlText w:val="%6."/>
+      <w:lvlJc w:val="left"/>
+      <w:pPr>
+        <w:tabs>
+          <w:tab w:val="num" w:pos="4320"/>
+        </w:tabs>
+        <w:ind w:left="4320" w:hanging="360"/>
+      </w:pPr>
+    </w:lvl>
+    <w:lvl w:ilvl="6" w:tentative="1">
+      <w:start w:val="1"/>
+      <w:numFmt w:val="decimal"/>
+      <w:lvlText w:val="%7."/>
+      <w:lvlJc w:val="left"/>
+      <w:pPr>
+        <w:tabs>
+          <w:tab w:val="num" w:pos="5040"/>
+        </w:tabs>
+        <w:ind w:left="5040" w:hanging="360"/>
+      </w:pPr>
+    </w:lvl>
+    <w:lvl w:ilvl="7" w:tentative="1">
+      <w:start w:val="1"/>
+      <w:numFmt w:val="decimal"/>
+      <w:lvlText w:val="%8."/>
+      <w:lvlJc w:val="left"/>
+      <w:pPr>
+        <w:tabs>
+          <w:tab w:val="num" w:pos="5760"/>
+        </w:tabs>
+        <w:ind w:left="5760" w:hanging="360"/>
+      </w:pPr>
+    </w:lvl>
+    <w:lvl w:ilvl="8" w:tentative="1">
+      <w:start w:val="1"/>
+      <w:numFmt w:val="decimal"/>
+      <w:lvlText w:val="%9."/>
+      <w:lvlJc w:val="left"/>
+      <w:pPr>
+        <w:tabs>
+          <w:tab w:val="num" w:pos="6480"/>
+        </w:tabs>
+        <w:ind w:left="6480" w:hanging="360"/>
+      </w:pPr>
+    </w:lvl>
+  </w:abstractNum>
+  <w:abstractNum w:abstractNumId="5" w15:restartNumberingAfterBreak="0">
+    <w:nsid w:val="0BCF2F0D"/>
+    <w:multiLevelType w:val="multilevel"/>
+    <w:tmpl w:val="956CCF34"/>
+    <w:lvl w:ilvl="0">
+      <w:start w:val="1"/>
+      <w:numFmt w:val="bullet"/>
+      <w:lvlText w:val=""/>
+      <w:lvlJc w:val="left"/>
+      <w:pPr>
+        <w:tabs>
+          <w:tab w:val="num" w:pos="720"/>
+        </w:tabs>
+        <w:ind w:left="720" w:hanging="360"/>
+      </w:pPr>
+      <w:rPr>
+        <w:rFonts w:ascii="Symbol" w:hAnsi="Symbol" w:hint="default"/>
+        <w:sz w:val="20"/>
+      </w:rPr>
+    </w:lvl>
+    <w:lvl w:ilvl="1">
+      <w:start w:val="1"/>
+      <w:numFmt w:val="bullet"/>
+      <w:lvlText w:val="o"/>
+      <w:lvlJc w:val="left"/>
+      <w:pPr>
+        <w:tabs>
+          <w:tab w:val="num" w:pos="1440"/>
+        </w:tabs>
+        <w:ind w:left="1440" w:hanging="360"/>
+      </w:pPr>
+      <w:rPr>
+        <w:rFonts w:ascii="Courier New" w:hAnsi="Courier New" w:hint="default"/>
+        <w:sz w:val="20"/>
+      </w:rPr>
+    </w:lvl>
+    <w:lvl w:ilvl="2" w:tentative="1">
+      <w:start w:val="1"/>
+      <w:numFmt w:val="bullet"/>
+      <w:lvlText w:val=""/>
+      <w:lvlJc w:val="left"/>
+      <w:pPr>
+        <w:tabs>
+          <w:tab w:val="num" w:pos="2160"/>
+        </w:tabs>
+        <w:ind w:left="2160" w:hanging="360"/>
+      </w:pPr>
+      <w:rPr>
+        <w:rFonts w:ascii="Wingdings" w:hAnsi="Wingdings" w:hint="default"/>
+        <w:sz w:val="20"/>
+      </w:rPr>
+    </w:lvl>
+    <w:lvl w:ilvl="3" w:tentative="1">
+      <w:start w:val="1"/>
+      <w:numFmt w:val="bullet"/>
+      <w:lvlText w:val=""/>
+      <w:lvlJc w:val="left"/>
+      <w:pPr>
+        <w:tabs>
+          <w:tab w:val="num" w:pos="2880"/>
+        </w:tabs>
+        <w:ind w:left="2880" w:hanging="360"/>
+      </w:pPr>
+      <w:rPr>
+        <w:rFonts w:ascii="Wingdings" w:hAnsi="Wingdings" w:hint="default"/>
+        <w:sz w:val="20"/>
+      </w:rPr>
+    </w:lvl>
+    <w:lvl w:ilvl="4" w:tentative="1">
+      <w:start w:val="1"/>
+      <w:numFmt w:val="bullet"/>
+      <w:lvlText w:val=""/>
+      <w:lvlJc w:val="left"/>
+      <w:pPr>
+        <w:tabs>
+          <w:tab w:val="num" w:pos="3600"/>
+        </w:tabs>
+        <w:ind w:left="3600" w:hanging="360"/>
+      </w:pPr>
+      <w:rPr>
+        <w:rFonts w:ascii="Wingdings" w:hAnsi="Wingdings" w:hint="default"/>
+        <w:sz w:val="20"/>
+      </w:rPr>
+    </w:lvl>
+    <w:lvl w:ilvl="5" w:tentative="1">
+      <w:start w:val="1"/>
+      <w:numFmt w:val="bullet"/>
+      <w:lvlText w:val=""/>
+      <w:lvlJc w:val="left"/>
+      <w:pPr>
+        <w:tabs>
+          <w:tab w:val="num" w:pos="4320"/>
+        </w:tabs>
+        <w:ind w:left="4320" w:hanging="360"/>
+      </w:pPr>
+      <w:rPr>
+        <w:rFonts w:ascii="Wingdings" w:hAnsi="Wingdings" w:hint="default"/>
+        <w:sz w:val="20"/>
+      </w:rPr>
+    </w:lvl>
+    <w:lvl w:ilvl="6" w:tentative="1">
+      <w:start w:val="1"/>
+      <w:numFmt w:val="bullet"/>
+      <w:lvlText w:val=""/>
+      <w:lvlJc w:val="left"/>
+      <w:pPr>
+        <w:tabs>
+          <w:tab w:val="num" w:pos="5040"/>
+        </w:tabs>
+        <w:ind w:left="5040" w:hanging="360"/>
+      </w:pPr>
+      <w:rPr>
+        <w:rFonts w:ascii="Wingdings" w:hAnsi="Wingdings" w:hint="default"/>
+        <w:sz w:val="20"/>
+      </w:rPr>
+    </w:lvl>
+    <w:lvl w:ilvl="7" w:tentative="1">
+      <w:start w:val="1"/>
+      <w:numFmt w:val="bullet"/>
+      <w:lvlText w:val=""/>
+      <w:lvlJc w:val="left"/>
+      <w:pPr>
+        <w:tabs>
+          <w:tab w:val="num" w:pos="5760"/>
+        </w:tabs>
+        <w:ind w:left="5760" w:hanging="360"/>
+      </w:pPr>
+      <w:rPr>
+        <w:rFonts w:ascii="Wingdings" w:hAnsi="Wingdings" w:hint="default"/>
+        <w:sz w:val="20"/>
+      </w:rPr>
+    </w:lvl>
+    <w:lvl w:ilvl="8" w:tentative="1">
+      <w:start w:val="1"/>
+      <w:numFmt w:val="bullet"/>
+      <w:lvlText w:val=""/>
+      <w:lvlJc w:val="left"/>
+      <w:pPr>
+        <w:tabs>
+          <w:tab w:val="num" w:pos="6480"/>
+        </w:tabs>
+        <w:ind w:left="6480" w:hanging="360"/>
+      </w:pPr>
+      <w:rPr>
+        <w:rFonts w:ascii="Wingdings" w:hAnsi="Wingdings" w:hint="default"/>
+        <w:sz w:val="20"/>
+      </w:rPr>
+    </w:lvl>
+  </w:abstractNum>
+  <w:abstractNum w:abstractNumId="6" w15:restartNumberingAfterBreak="0">
     <w:nsid w:val="0F986867"/>
     <w:multiLevelType w:val="multilevel"/>
     <w:tmpl w:val="1480EFCC"/>
@@ -3862,7 +3752,7 @@
       </w:pPr>
     </w:lvl>
   </w:abstractNum>
-  <w:abstractNum w:abstractNumId="4" w15:restartNumberingAfterBreak="0">
+  <w:abstractNum w:abstractNumId="7" w15:restartNumberingAfterBreak="0">
     <w:nsid w:val="14AA7602"/>
     <w:multiLevelType w:val="multilevel"/>
     <w:tmpl w:val="DE364EE4"/>
@@ -3975,7 +3865,7 @@
       </w:pPr>
     </w:lvl>
   </w:abstractNum>
-  <w:abstractNum w:abstractNumId="5" w15:restartNumberingAfterBreak="0">
+  <w:abstractNum w:abstractNumId="8" w15:restartNumberingAfterBreak="0">
     <w:nsid w:val="171127F9"/>
     <w:multiLevelType w:val="multilevel"/>
     <w:tmpl w:val="7D4E8A0A"/>
@@ -4088,7 +3978,120 @@
       </w:pPr>
     </w:lvl>
   </w:abstractNum>
-  <w:abstractNum w:abstractNumId="6" w15:restartNumberingAfterBreak="0">
+  <w:abstractNum w:abstractNumId="9" w15:restartNumberingAfterBreak="0">
+    <w:nsid w:val="1A277637"/>
+    <w:multiLevelType w:val="multilevel"/>
+    <w:tmpl w:val="F7308052"/>
+    <w:lvl w:ilvl="0">
+      <w:start w:val="1"/>
+      <w:numFmt w:val="decimal"/>
+      <w:lvlText w:val="%1."/>
+      <w:lvlJc w:val="left"/>
+      <w:pPr>
+        <w:tabs>
+          <w:tab w:val="num" w:pos="720"/>
+        </w:tabs>
+        <w:ind w:left="720" w:hanging="360"/>
+      </w:pPr>
+    </w:lvl>
+    <w:lvl w:ilvl="1" w:tentative="1">
+      <w:start w:val="1"/>
+      <w:numFmt w:val="decimal"/>
+      <w:lvlText w:val="%2."/>
+      <w:lvlJc w:val="left"/>
+      <w:pPr>
+        <w:tabs>
+          <w:tab w:val="num" w:pos="1440"/>
+        </w:tabs>
+        <w:ind w:left="1440" w:hanging="360"/>
+      </w:pPr>
+    </w:lvl>
+    <w:lvl w:ilvl="2" w:tentative="1">
+      <w:start w:val="1"/>
+      <w:numFmt w:val="decimal"/>
+      <w:lvlText w:val="%3."/>
+      <w:lvlJc w:val="left"/>
+      <w:pPr>
+        <w:tabs>
+          <w:tab w:val="num" w:pos="2160"/>
+        </w:tabs>
+        <w:ind w:left="2160" w:hanging="360"/>
+      </w:pPr>
+    </w:lvl>
+    <w:lvl w:ilvl="3" w:tentative="1">
+      <w:start w:val="1"/>
+      <w:numFmt w:val="decimal"/>
+      <w:lvlText w:val="%4."/>
+      <w:lvlJc w:val="left"/>
+      <w:pPr>
+        <w:tabs>
+          <w:tab w:val="num" w:pos="2880"/>
+        </w:tabs>
+        <w:ind w:left="2880" w:hanging="360"/>
+      </w:pPr>
+    </w:lvl>
+    <w:lvl w:ilvl="4" w:tentative="1">
+      <w:start w:val="1"/>
+      <w:numFmt w:val="decimal"/>
+      <w:lvlText w:val="%5."/>
+      <w:lvlJc w:val="left"/>
+      <w:pPr>
+        <w:tabs>
+          <w:tab w:val="num" w:pos="3600"/>
+        </w:tabs>
+        <w:ind w:left="3600" w:hanging="360"/>
+      </w:pPr>
+    </w:lvl>
+    <w:lvl w:ilvl="5" w:tentative="1">
+      <w:start w:val="1"/>
+      <w:numFmt w:val="decimal"/>
+      <w:lvlText w:val="%6."/>
+      <w:lvlJc w:val="left"/>
+      <w:pPr>
+        <w:tabs>
+          <w:tab w:val="num" w:pos="4320"/>
+        </w:tabs>
+        <w:ind w:left="4320" w:hanging="360"/>
+      </w:pPr>
+    </w:lvl>
+    <w:lvl w:ilvl="6" w:tentative="1">
+      <w:start w:val="1"/>
+      <w:numFmt w:val="decimal"/>
+      <w:lvlText w:val="%7."/>
+      <w:lvlJc w:val="left"/>
+      <w:pPr>
+        <w:tabs>
+          <w:tab w:val="num" w:pos="5040"/>
+        </w:tabs>
+        <w:ind w:left="5040" w:hanging="360"/>
+      </w:pPr>
+    </w:lvl>
+    <w:lvl w:ilvl="7" w:tentative="1">
+      <w:start w:val="1"/>
+      <w:numFmt w:val="decimal"/>
+      <w:lvlText w:val="%8."/>
+      <w:lvlJc w:val="left"/>
+      <w:pPr>
+        <w:tabs>
+          <w:tab w:val="num" w:pos="5760"/>
+        </w:tabs>
+        <w:ind w:left="5760" w:hanging="360"/>
+      </w:pPr>
+    </w:lvl>
+    <w:lvl w:ilvl="8" w:tentative="1">
+      <w:start w:val="1"/>
+      <w:numFmt w:val="decimal"/>
+      <w:lvlText w:val="%9."/>
+      <w:lvlJc w:val="left"/>
+      <w:pPr>
+        <w:tabs>
+          <w:tab w:val="num" w:pos="6480"/>
+        </w:tabs>
+        <w:ind w:left="6480" w:hanging="360"/>
+      </w:pPr>
+    </w:lvl>
+  </w:abstractNum>
+  <w:abstractNum w:abstractNumId="10" w15:restartNumberingAfterBreak="0">
     <w:nsid w:val="1AD2218F"/>
     <w:multiLevelType w:val="hybridMultilevel"/>
     <w:tmpl w:val="B240D380"/>
@@ -4201,7 +4204,7 @@
       </w:rPr>
     </w:lvl>
   </w:abstractNum>
-  <w:abstractNum w:abstractNumId="7" w15:restartNumberingAfterBreak="0">
+  <w:abstractNum w:abstractNumId="11" w15:restartNumberingAfterBreak="0">
     <w:nsid w:val="1B1234E8"/>
     <w:multiLevelType w:val="multilevel"/>
     <w:tmpl w:val="E712502A"/>
@@ -4314,7 +4317,7 @@
       </w:pPr>
     </w:lvl>
   </w:abstractNum>
-  <w:abstractNum w:abstractNumId="8" w15:restartNumberingAfterBreak="0">
+  <w:abstractNum w:abstractNumId="12" w15:restartNumberingAfterBreak="0">
     <w:nsid w:val="1E015686"/>
     <w:multiLevelType w:val="multilevel"/>
     <w:tmpl w:val="256022A6"/>
@@ -4427,7 +4430,7 @@
       </w:pPr>
     </w:lvl>
   </w:abstractNum>
-  <w:abstractNum w:abstractNumId="9" w15:restartNumberingAfterBreak="0">
+  <w:abstractNum w:abstractNumId="13" w15:restartNumberingAfterBreak="0">
     <w:nsid w:val="24F50A79"/>
     <w:multiLevelType w:val="multilevel"/>
     <w:tmpl w:val="F2F4FAF8"/>
@@ -4576,7 +4579,7 @@
       </w:rPr>
     </w:lvl>
   </w:abstractNum>
-  <w:abstractNum w:abstractNumId="10" w15:restartNumberingAfterBreak="0">
+  <w:abstractNum w:abstractNumId="14" w15:restartNumberingAfterBreak="0">
     <w:nsid w:val="2F754812"/>
     <w:multiLevelType w:val="multilevel"/>
     <w:tmpl w:val="2080552E"/>
@@ -4689,7 +4692,120 @@
       </w:pPr>
     </w:lvl>
   </w:abstractNum>
-  <w:abstractNum w:abstractNumId="11" w15:restartNumberingAfterBreak="0">
+  <w:abstractNum w:abstractNumId="15" w15:restartNumberingAfterBreak="0">
+    <w:nsid w:val="306133D8"/>
+    <w:multiLevelType w:val="multilevel"/>
+    <w:tmpl w:val="65D2A2F0"/>
+    <w:lvl w:ilvl="0">
+      <w:start w:val="2"/>
+      <w:numFmt w:val="decimal"/>
+      <w:lvlText w:val="%1."/>
+      <w:lvlJc w:val="left"/>
+      <w:pPr>
+        <w:tabs>
+          <w:tab w:val="num" w:pos="720"/>
+        </w:tabs>
+        <w:ind w:left="720" w:hanging="360"/>
+      </w:pPr>
+    </w:lvl>
+    <w:lvl w:ilvl="1" w:tentative="1">
+      <w:start w:val="1"/>
+      <w:numFmt w:val="decimal"/>
+      <w:lvlText w:val="%2."/>
+      <w:lvlJc w:val="left"/>
+      <w:pPr>
+        <w:tabs>
+          <w:tab w:val="num" w:pos="1440"/>
+        </w:tabs>
+        <w:ind w:left="1440" w:hanging="360"/>
+      </w:pPr>
+    </w:lvl>
+    <w:lvl w:ilvl="2" w:tentative="1">
+      <w:start w:val="1"/>
+      <w:numFmt w:val="decimal"/>
+      <w:lvlText w:val="%3."/>
+      <w:lvlJc w:val="left"/>
+      <w:pPr>
+        <w:tabs>
+          <w:tab w:val="num" w:pos="2160"/>
+        </w:tabs>
+        <w:ind w:left="2160" w:hanging="360"/>
+      </w:pPr>
+    </w:lvl>
+    <w:lvl w:ilvl="3" w:tentative="1">
+      <w:start w:val="1"/>
+      <w:numFmt w:val="decimal"/>
+      <w:lvlText w:val="%4."/>
+      <w:lvlJc w:val="left"/>
+      <w:pPr>
+        <w:tabs>
+          <w:tab w:val="num" w:pos="2880"/>
+        </w:tabs>
+        <w:ind w:left="2880" w:hanging="360"/>
+      </w:pPr>
+    </w:lvl>
+    <w:lvl w:ilvl="4" w:tentative="1">
+      <w:start w:val="1"/>
+      <w:numFmt w:val="decimal"/>
+      <w:lvlText w:val="%5."/>
+      <w:lvlJc w:val="left"/>
+      <w:pPr>
+        <w:tabs>
+          <w:tab w:val="num" w:pos="3600"/>
+        </w:tabs>
+        <w:ind w:left="3600" w:hanging="360"/>
+      </w:pPr>
+    </w:lvl>
+    <w:lvl w:ilvl="5" w:tentative="1">
+      <w:start w:val="1"/>
+      <w:numFmt w:val="decimal"/>
+      <w:lvlText w:val="%6."/>
+      <w:lvlJc w:val="left"/>
+      <w:pPr>
+        <w:tabs>
+          <w:tab w:val="num" w:pos="4320"/>
+        </w:tabs>
+        <w:ind w:left="4320" w:hanging="360"/>
+      </w:pPr>
+    </w:lvl>
+    <w:lvl w:ilvl="6" w:tentative="1">
+      <w:start w:val="1"/>
+      <w:numFmt w:val="decimal"/>
+      <w:lvlText w:val="%7."/>
+      <w:lvlJc w:val="left"/>
+      <w:pPr>
+        <w:tabs>
+          <w:tab w:val="num" w:pos="5040"/>
+        </w:tabs>
+        <w:ind w:left="5040" w:hanging="360"/>
+      </w:pPr>
+    </w:lvl>
+    <w:lvl w:ilvl="7" w:tentative="1">
+      <w:start w:val="1"/>
+      <w:numFmt w:val="decimal"/>
+      <w:lvlText w:val="%8."/>
+      <w:lvlJc w:val="left"/>
+      <w:pPr>
+        <w:tabs>
+          <w:tab w:val="num" w:pos="5760"/>
+        </w:tabs>
+        <w:ind w:left="5760" w:hanging="360"/>
+      </w:pPr>
+    </w:lvl>
+    <w:lvl w:ilvl="8" w:tentative="1">
+      <w:start w:val="1"/>
+      <w:numFmt w:val="decimal"/>
+      <w:lvlText w:val="%9."/>
+      <w:lvlJc w:val="left"/>
+      <w:pPr>
+        <w:tabs>
+          <w:tab w:val="num" w:pos="6480"/>
+        </w:tabs>
+        <w:ind w:left="6480" w:hanging="360"/>
+      </w:pPr>
+    </w:lvl>
+  </w:abstractNum>
+  <w:abstractNum w:abstractNumId="16" w15:restartNumberingAfterBreak="0">
     <w:nsid w:val="358F7974"/>
     <w:multiLevelType w:val="multilevel"/>
     <w:tmpl w:val="6BA63CAA"/>
@@ -4838,7 +4954,7 @@
       </w:rPr>
     </w:lvl>
   </w:abstractNum>
-  <w:abstractNum w:abstractNumId="12" w15:restartNumberingAfterBreak="0">
+  <w:abstractNum w:abstractNumId="17" w15:restartNumberingAfterBreak="0">
     <w:nsid w:val="35D31468"/>
     <w:multiLevelType w:val="multilevel"/>
     <w:tmpl w:val="017ADD90"/>
@@ -4987,7 +5103,7 @@
       </w:rPr>
     </w:lvl>
   </w:abstractNum>
-  <w:abstractNum w:abstractNumId="13" w15:restartNumberingAfterBreak="0">
+  <w:abstractNum w:abstractNumId="18" w15:restartNumberingAfterBreak="0">
     <w:nsid w:val="36AA5645"/>
     <w:multiLevelType w:val="multilevel"/>
     <w:tmpl w:val="A0A0AC92"/>
@@ -5100,7 +5216,233 @@
       </w:pPr>
     </w:lvl>
   </w:abstractNum>
-  <w:abstractNum w:abstractNumId="14" w15:restartNumberingAfterBreak="0">
+  <w:abstractNum w:abstractNumId="19" w15:restartNumberingAfterBreak="0">
+    <w:nsid w:val="375568AD"/>
+    <w:multiLevelType w:val="multilevel"/>
+    <w:tmpl w:val="1D4076F0"/>
+    <w:lvl w:ilvl="0">
+      <w:start w:val="1"/>
+      <w:numFmt w:val="decimal"/>
+      <w:lvlText w:val="%1."/>
+      <w:lvlJc w:val="left"/>
+      <w:pPr>
+        <w:tabs>
+          <w:tab w:val="num" w:pos="720"/>
+        </w:tabs>
+        <w:ind w:left="720" w:hanging="360"/>
+      </w:pPr>
+    </w:lvl>
+    <w:lvl w:ilvl="1" w:tentative="1">
+      <w:start w:val="1"/>
+      <w:numFmt w:val="decimal"/>
+      <w:lvlText w:val="%2."/>
+      <w:lvlJc w:val="left"/>
+      <w:pPr>
+        <w:tabs>
+          <w:tab w:val="num" w:pos="1440"/>
+        </w:tabs>
+        <w:ind w:left="1440" w:hanging="360"/>
+      </w:pPr>
+    </w:lvl>
+    <w:lvl w:ilvl="2" w:tentative="1">
+      <w:start w:val="1"/>
+      <w:numFmt w:val="decimal"/>
+      <w:lvlText w:val="%3."/>
+      <w:lvlJc w:val="left"/>
+      <w:pPr>
+        <w:tabs>
+          <w:tab w:val="num" w:pos="2160"/>
+        </w:tabs>
+        <w:ind w:left="2160" w:hanging="360"/>
+      </w:pPr>
+    </w:lvl>
+    <w:lvl w:ilvl="3" w:tentative="1">
+      <w:start w:val="1"/>
+      <w:numFmt w:val="decimal"/>
+      <w:lvlText w:val="%4."/>
+      <w:lvlJc w:val="left"/>
+      <w:pPr>
+        <w:tabs>
+          <w:tab w:val="num" w:pos="2880"/>
+        </w:tabs>
+        <w:ind w:left="2880" w:hanging="360"/>
+      </w:pPr>
+    </w:lvl>
+    <w:lvl w:ilvl="4" w:tentative="1">
+      <w:start w:val="1"/>
+      <w:numFmt w:val="decimal"/>
+      <w:lvlText w:val="%5."/>
+      <w:lvlJc w:val="left"/>
+      <w:pPr>
+        <w:tabs>
+          <w:tab w:val="num" w:pos="3600"/>
+        </w:tabs>
+        <w:ind w:left="3600" w:hanging="360"/>
+      </w:pPr>
+    </w:lvl>
+    <w:lvl w:ilvl="5" w:tentative="1">
+      <w:start w:val="1"/>
+      <w:numFmt w:val="decimal"/>
+      <w:lvlText w:val="%6."/>
+      <w:lvlJc w:val="left"/>
+      <w:pPr>
+        <w:tabs>
+          <w:tab w:val="num" w:pos="4320"/>
+        </w:tabs>
+        <w:ind w:left="4320" w:hanging="360"/>
+      </w:pPr>
+    </w:lvl>
+    <w:lvl w:ilvl="6" w:tentative="1">
+      <w:start w:val="1"/>
+      <w:numFmt w:val="decimal"/>
+      <w:lvlText w:val="%7."/>
+      <w:lvlJc w:val="left"/>
+      <w:pPr>
+        <w:tabs>
+          <w:tab w:val="num" w:pos="5040"/>
+        </w:tabs>
+        <w:ind w:left="5040" w:hanging="360"/>
+      </w:pPr>
+    </w:lvl>
+    <w:lvl w:ilvl="7" w:tentative="1">
+      <w:start w:val="1"/>
+      <w:numFmt w:val="decimal"/>
+      <w:lvlText w:val="%8."/>
+      <w:lvlJc w:val="left"/>
+      <w:pPr>
+        <w:tabs>
+          <w:tab w:val="num" w:pos="5760"/>
+        </w:tabs>
+        <w:ind w:left="5760" w:hanging="360"/>
+      </w:pPr>
+    </w:lvl>
+    <w:lvl w:ilvl="8" w:tentative="1">
+      <w:start w:val="1"/>
+      <w:numFmt w:val="decimal"/>
+      <w:lvlText w:val="%9."/>
+      <w:lvlJc w:val="left"/>
+      <w:pPr>
+        <w:tabs>
+          <w:tab w:val="num" w:pos="6480"/>
+        </w:tabs>
+        <w:ind w:left="6480" w:hanging="360"/>
+      </w:pPr>
+    </w:lvl>
+  </w:abstractNum>
+  <w:abstractNum w:abstractNumId="20" w15:restartNumberingAfterBreak="0">
+    <w:nsid w:val="3CA42230"/>
+    <w:multiLevelType w:val="multilevel"/>
+    <w:tmpl w:val="7FDA72AC"/>
+    <w:lvl w:ilvl="0">
+      <w:start w:val="4"/>
+      <w:numFmt w:val="decimal"/>
+      <w:lvlText w:val="%1."/>
+      <w:lvlJc w:val="left"/>
+      <w:pPr>
+        <w:tabs>
+          <w:tab w:val="num" w:pos="720"/>
+        </w:tabs>
+        <w:ind w:left="720" w:hanging="360"/>
+      </w:pPr>
+    </w:lvl>
+    <w:lvl w:ilvl="1" w:tentative="1">
+      <w:start w:val="1"/>
+      <w:numFmt w:val="decimal"/>
+      <w:lvlText w:val="%2."/>
+      <w:lvlJc w:val="left"/>
+      <w:pPr>
+        <w:tabs>
+          <w:tab w:val="num" w:pos="1440"/>
+        </w:tabs>
+        <w:ind w:left="1440" w:hanging="360"/>
+      </w:pPr>
+    </w:lvl>
+    <w:lvl w:ilvl="2" w:tentative="1">
+      <w:start w:val="1"/>
+      <w:numFmt w:val="decimal"/>
+      <w:lvlText w:val="%3."/>
+      <w:lvlJc w:val="left"/>
+      <w:pPr>
+        <w:tabs>
+          <w:tab w:val="num" w:pos="2160"/>
+        </w:tabs>
+        <w:ind w:left="2160" w:hanging="360"/>
+      </w:pPr>
+    </w:lvl>
+    <w:lvl w:ilvl="3" w:tentative="1">
+      <w:start w:val="1"/>
+      <w:numFmt w:val="decimal"/>
+      <w:lvlText w:val="%4."/>
+      <w:lvlJc w:val="left"/>
+      <w:pPr>
+        <w:tabs>
+          <w:tab w:val="num" w:pos="2880"/>
+        </w:tabs>
+        <w:ind w:left="2880" w:hanging="360"/>
+      </w:pPr>
+    </w:lvl>
+    <w:lvl w:ilvl="4" w:tentative="1">
+      <w:start w:val="1"/>
+      <w:numFmt w:val="decimal"/>
+      <w:lvlText w:val="%5."/>
+      <w:lvlJc w:val="left"/>
+      <w:pPr>
+        <w:tabs>
+          <w:tab w:val="num" w:pos="3600"/>
+        </w:tabs>
+        <w:ind w:left="3600" w:hanging="360"/>
+      </w:pPr>
+    </w:lvl>
+    <w:lvl w:ilvl="5" w:tentative="1">
+      <w:start w:val="1"/>
+      <w:numFmt w:val="decimal"/>
+      <w:lvlText w:val="%6."/>
+      <w:lvlJc w:val="left"/>
+      <w:pPr>
+        <w:tabs>
+          <w:tab w:val="num" w:pos="4320"/>
+        </w:tabs>
+        <w:ind w:left="4320" w:hanging="360"/>
+      </w:pPr>
+    </w:lvl>
+    <w:lvl w:ilvl="6" w:tentative="1">
+      <w:start w:val="1"/>
+      <w:numFmt w:val="decimal"/>
+      <w:lvlText w:val="%7."/>
+      <w:lvlJc w:val="left"/>
+      <w:pPr>
+        <w:tabs>
+          <w:tab w:val="num" w:pos="5040"/>
+        </w:tabs>
+        <w:ind w:left="5040" w:hanging="360"/>
+      </w:pPr>
+    </w:lvl>
+    <w:lvl w:ilvl="7" w:tentative="1">
+      <w:start w:val="1"/>
+      <w:numFmt w:val="decimal"/>
+      <w:lvlText w:val="%8."/>
+      <w:lvlJc w:val="left"/>
+      <w:pPr>
+        <w:tabs>
+          <w:tab w:val="num" w:pos="5760"/>
+        </w:tabs>
+        <w:ind w:left="5760" w:hanging="360"/>
+      </w:pPr>
+    </w:lvl>
+    <w:lvl w:ilvl="8" w:tentative="1">
+      <w:start w:val="1"/>
+      <w:numFmt w:val="decimal"/>
+      <w:lvlText w:val="%9."/>
+      <w:lvlJc w:val="left"/>
+      <w:pPr>
+        <w:tabs>
+          <w:tab w:val="num" w:pos="6480"/>
+        </w:tabs>
+        <w:ind w:left="6480" w:hanging="360"/>
+      </w:pPr>
+    </w:lvl>
+  </w:abstractNum>
+  <w:abstractNum w:abstractNumId="21" w15:restartNumberingAfterBreak="0">
     <w:nsid w:val="3E627683"/>
     <w:multiLevelType w:val="multilevel"/>
     <w:tmpl w:val="955ECB94"/>
@@ -5213,7 +5555,156 @@
       </w:pPr>
     </w:lvl>
   </w:abstractNum>
-  <w:abstractNum w:abstractNumId="15" w15:restartNumberingAfterBreak="0">
+  <w:abstractNum w:abstractNumId="22" w15:restartNumberingAfterBreak="0">
+    <w:nsid w:val="50A9184B"/>
+    <w:multiLevelType w:val="multilevel"/>
+    <w:tmpl w:val="32FC5684"/>
+    <w:lvl w:ilvl="0">
+      <w:start w:val="1"/>
+      <w:numFmt w:val="bullet"/>
+      <w:lvlText w:val=""/>
+      <w:lvlJc w:val="left"/>
+      <w:pPr>
+        <w:tabs>
+          <w:tab w:val="num" w:pos="720"/>
+        </w:tabs>
+        <w:ind w:left="720" w:hanging="360"/>
+      </w:pPr>
+      <w:rPr>
+        <w:rFonts w:ascii="Symbol" w:hAnsi="Symbol" w:hint="default"/>
+        <w:sz w:val="20"/>
+      </w:rPr>
+    </w:lvl>
+    <w:lvl w:ilvl="1" w:tentative="1">
+      <w:start w:val="1"/>
+      <w:numFmt w:val="bullet"/>
+      <w:lvlText w:val="o"/>
+      <w:lvlJc w:val="left"/>
+      <w:pPr>
+        <w:tabs>
+          <w:tab w:val="num" w:pos="1440"/>
+        </w:tabs>
+        <w:ind w:left="1440" w:hanging="360"/>
+      </w:pPr>
+      <w:rPr>
+        <w:rFonts w:ascii="Courier New" w:hAnsi="Courier New" w:hint="default"/>
+        <w:sz w:val="20"/>
+      </w:rPr>
+    </w:lvl>
+    <w:lvl w:ilvl="2" w:tentative="1">
+      <w:start w:val="1"/>
+      <w:numFmt w:val="bullet"/>
+      <w:lvlText w:val=""/>
+      <w:lvlJc w:val="left"/>
+      <w:pPr>
+        <w:tabs>
+          <w:tab w:val="num" w:pos="2160"/>
+        </w:tabs>
+        <w:ind w:left="2160" w:hanging="360"/>
+      </w:pPr>
+      <w:rPr>
+        <w:rFonts w:ascii="Wingdings" w:hAnsi="Wingdings" w:hint="default"/>
+        <w:sz w:val="20"/>
+      </w:rPr>
+    </w:lvl>
+    <w:lvl w:ilvl="3" w:tentative="1">
+      <w:start w:val="1"/>
+      <w:numFmt w:val="bullet"/>
+      <w:lvlText w:val=""/>
+      <w:lvlJc w:val="left"/>
+      <w:pPr>
+        <w:tabs>
+          <w:tab w:val="num" w:pos="2880"/>
+        </w:tabs>
+        <w:ind w:left="2880" w:hanging="360"/>
+      </w:pPr>
+      <w:rPr>
+        <w:rFonts w:ascii="Wingdings" w:hAnsi="Wingdings" w:hint="default"/>
+        <w:sz w:val="20"/>
+      </w:rPr>
+    </w:lvl>
+    <w:lvl w:ilvl="4" w:tentative="1">
+      <w:start w:val="1"/>
+      <w:numFmt w:val="bullet"/>
+      <w:lvlText w:val=""/>
+      <w:lvlJc w:val="left"/>
+      <w:pPr>
+        <w:tabs>
+          <w:tab w:val="num" w:pos="3600"/>
+        </w:tabs>
+        <w:ind w:left="3600" w:hanging="360"/>
+      </w:pPr>
+      <w:rPr>
+        <w:rFonts w:ascii="Wingdings" w:hAnsi="Wingdings" w:hint="default"/>
+        <w:sz w:val="20"/>
+      </w:rPr>
+    </w:lvl>
+    <w:lvl w:ilvl="5" w:tentative="1">
+      <w:start w:val="1"/>
+      <w:numFmt w:val="bullet"/>
+      <w:lvlText w:val=""/>
+      <w:lvlJc w:val="left"/>
+      <w:pPr>
+        <w:tabs>
+          <w:tab w:val="num" w:pos="4320"/>
+        </w:tabs>
+        <w:ind w:left="4320" w:hanging="360"/>
+      </w:pPr>
+      <w:rPr>
+        <w:rFonts w:ascii="Wingdings" w:hAnsi="Wingdings" w:hint="default"/>
+        <w:sz w:val="20"/>
+      </w:rPr>
+    </w:lvl>
+    <w:lvl w:ilvl="6" w:tentative="1">
+      <w:start w:val="1"/>
+      <w:numFmt w:val="bullet"/>
+      <w:lvlText w:val=""/>
+      <w:lvlJc w:val="left"/>
+      <w:pPr>
+        <w:tabs>
+          <w:tab w:val="num" w:pos="5040"/>
+        </w:tabs>
+        <w:ind w:left="5040" w:hanging="360"/>
+      </w:pPr>
+      <w:rPr>
+        <w:rFonts w:ascii="Wingdings" w:hAnsi="Wingdings" w:hint="default"/>
+        <w:sz w:val="20"/>
+      </w:rPr>
+    </w:lvl>
+    <w:lvl w:ilvl="7" w:tentative="1">
+      <w:start w:val="1"/>
+      <w:numFmt w:val="bullet"/>
+      <w:lvlText w:val=""/>
+      <w:lvlJc w:val="left"/>
+      <w:pPr>
+        <w:tabs>
+          <w:tab w:val="num" w:pos="5760"/>
+        </w:tabs>
+        <w:ind w:left="5760" w:hanging="360"/>
+      </w:pPr>
+      <w:rPr>
+        <w:rFonts w:ascii="Wingdings" w:hAnsi="Wingdings" w:hint="default"/>
+        <w:sz w:val="20"/>
+      </w:rPr>
+    </w:lvl>
+    <w:lvl w:ilvl="8" w:tentative="1">
+      <w:start w:val="1"/>
+      <w:numFmt w:val="bullet"/>
+      <w:lvlText w:val=""/>
+      <w:lvlJc w:val="left"/>
+      <w:pPr>
+        <w:tabs>
+          <w:tab w:val="num" w:pos="6480"/>
+        </w:tabs>
+        <w:ind w:left="6480" w:hanging="360"/>
+      </w:pPr>
+      <w:rPr>
+        <w:rFonts w:ascii="Wingdings" w:hAnsi="Wingdings" w:hint="default"/>
+        <w:sz w:val="20"/>
+      </w:rPr>
+    </w:lvl>
+  </w:abstractNum>
+  <w:abstractNum w:abstractNumId="23" w15:restartNumberingAfterBreak="0">
     <w:nsid w:val="5AFF4398"/>
     <w:multiLevelType w:val="multilevel"/>
     <w:tmpl w:val="E286B61E"/>
@@ -5330,7 +5821,7 @@
       </w:pPr>
     </w:lvl>
   </w:abstractNum>
-  <w:abstractNum w:abstractNumId="16" w15:restartNumberingAfterBreak="0">
+  <w:abstractNum w:abstractNumId="24" w15:restartNumberingAfterBreak="0">
     <w:nsid w:val="5C586724"/>
     <w:multiLevelType w:val="multilevel"/>
     <w:tmpl w:val="51DAA824"/>
@@ -5443,7 +5934,7 @@
       </w:pPr>
     </w:lvl>
   </w:abstractNum>
-  <w:abstractNum w:abstractNumId="17" w15:restartNumberingAfterBreak="0">
+  <w:abstractNum w:abstractNumId="25" w15:restartNumberingAfterBreak="0">
     <w:nsid w:val="5F0D4216"/>
     <w:multiLevelType w:val="hybridMultilevel"/>
     <w:tmpl w:val="0AD87254"/>
@@ -5532,7 +6023,156 @@
       </w:pPr>
     </w:lvl>
   </w:abstractNum>
-  <w:abstractNum w:abstractNumId="18" w15:restartNumberingAfterBreak="0">
+  <w:abstractNum w:abstractNumId="26" w15:restartNumberingAfterBreak="0">
+    <w:nsid w:val="61C053C2"/>
+    <w:multiLevelType w:val="multilevel"/>
+    <w:tmpl w:val="DF30E508"/>
+    <w:lvl w:ilvl="0">
+      <w:start w:val="1"/>
+      <w:numFmt w:val="bullet"/>
+      <w:lvlText w:val=""/>
+      <w:lvlJc w:val="left"/>
+      <w:pPr>
+        <w:tabs>
+          <w:tab w:val="num" w:pos="720"/>
+        </w:tabs>
+        <w:ind w:left="720" w:hanging="360"/>
+      </w:pPr>
+      <w:rPr>
+        <w:rFonts w:ascii="Symbol" w:hAnsi="Symbol" w:hint="default"/>
+        <w:sz w:val="20"/>
+      </w:rPr>
+    </w:lvl>
+    <w:lvl w:ilvl="1" w:tentative="1">
+      <w:start w:val="1"/>
+      <w:numFmt w:val="bullet"/>
+      <w:lvlText w:val="o"/>
+      <w:lvlJc w:val="left"/>
+      <w:pPr>
+        <w:tabs>
+          <w:tab w:val="num" w:pos="1440"/>
+        </w:tabs>
+        <w:ind w:left="1440" w:hanging="360"/>
+      </w:pPr>
+      <w:rPr>
+        <w:rFonts w:ascii="Courier New" w:hAnsi="Courier New" w:hint="default"/>
+        <w:sz w:val="20"/>
+      </w:rPr>
+    </w:lvl>
+    <w:lvl w:ilvl="2" w:tentative="1">
+      <w:start w:val="1"/>
+      <w:numFmt w:val="bullet"/>
+      <w:lvlText w:val=""/>
+      <w:lvlJc w:val="left"/>
+      <w:pPr>
+        <w:tabs>
+          <w:tab w:val="num" w:pos="2160"/>
+        </w:tabs>
+        <w:ind w:left="2160" w:hanging="360"/>
+      </w:pPr>
+      <w:rPr>
+        <w:rFonts w:ascii="Wingdings" w:hAnsi="Wingdings" w:hint="default"/>
+        <w:sz w:val="20"/>
+      </w:rPr>
+    </w:lvl>
+    <w:lvl w:ilvl="3" w:tentative="1">
+      <w:start w:val="1"/>
+      <w:numFmt w:val="bullet"/>
+      <w:lvlText w:val=""/>
+      <w:lvlJc w:val="left"/>
+      <w:pPr>
+        <w:tabs>
+          <w:tab w:val="num" w:pos="2880"/>
+        </w:tabs>
+        <w:ind w:left="2880" w:hanging="360"/>
+      </w:pPr>
+      <w:rPr>
+        <w:rFonts w:ascii="Wingdings" w:hAnsi="Wingdings" w:hint="default"/>
+        <w:sz w:val="20"/>
+      </w:rPr>
+    </w:lvl>
+    <w:lvl w:ilvl="4" w:tentative="1">
+      <w:start w:val="1"/>
+      <w:numFmt w:val="bullet"/>
+      <w:lvlText w:val=""/>
+      <w:lvlJc w:val="left"/>
+      <w:pPr>
+        <w:tabs>
+          <w:tab w:val="num" w:pos="3600"/>
+        </w:tabs>
+        <w:ind w:left="3600" w:hanging="360"/>
+      </w:pPr>
+      <w:rPr>
+        <w:rFonts w:ascii="Wingdings" w:hAnsi="Wingdings" w:hint="default"/>
+        <w:sz w:val="20"/>
+      </w:rPr>
+    </w:lvl>
+    <w:lvl w:ilvl="5" w:tentative="1">
+      <w:start w:val="1"/>
+      <w:numFmt w:val="bullet"/>
+      <w:lvlText w:val=""/>
+      <w:lvlJc w:val="left"/>
+      <w:pPr>
+        <w:tabs>
+          <w:tab w:val="num" w:pos="4320"/>
+        </w:tabs>
+        <w:ind w:left="4320" w:hanging="360"/>
+      </w:pPr>
+      <w:rPr>
+        <w:rFonts w:ascii="Wingdings" w:hAnsi="Wingdings" w:hint="default"/>
+        <w:sz w:val="20"/>
+      </w:rPr>
+    </w:lvl>
+    <w:lvl w:ilvl="6" w:tentative="1">
+      <w:start w:val="1"/>
+      <w:numFmt w:val="bullet"/>
+      <w:lvlText w:val=""/>
+      <w:lvlJc w:val="left"/>
+      <w:pPr>
+        <w:tabs>
+          <w:tab w:val="num" w:pos="5040"/>
+        </w:tabs>
+        <w:ind w:left="5040" w:hanging="360"/>
+      </w:pPr>
+      <w:rPr>
+        <w:rFonts w:ascii="Wingdings" w:hAnsi="Wingdings" w:hint="default"/>
+        <w:sz w:val="20"/>
+      </w:rPr>
+    </w:lvl>
+    <w:lvl w:ilvl="7" w:tentative="1">
+      <w:start w:val="1"/>
+      <w:numFmt w:val="bullet"/>
+      <w:lvlText w:val=""/>
+      <w:lvlJc w:val="left"/>
+      <w:pPr>
+        <w:tabs>
+          <w:tab w:val="num" w:pos="5760"/>
+        </w:tabs>
+        <w:ind w:left="5760" w:hanging="360"/>
+      </w:pPr>
+      <w:rPr>
+        <w:rFonts w:ascii="Wingdings" w:hAnsi="Wingdings" w:hint="default"/>
+        <w:sz w:val="20"/>
+      </w:rPr>
+    </w:lvl>
+    <w:lvl w:ilvl="8" w:tentative="1">
+      <w:start w:val="1"/>
+      <w:numFmt w:val="bullet"/>
+      <w:lvlText w:val=""/>
+      <w:lvlJc w:val="left"/>
+      <w:pPr>
+        <w:tabs>
+          <w:tab w:val="num" w:pos="6480"/>
+        </w:tabs>
+        <w:ind w:left="6480" w:hanging="360"/>
+      </w:pPr>
+      <w:rPr>
+        <w:rFonts w:ascii="Wingdings" w:hAnsi="Wingdings" w:hint="default"/>
+        <w:sz w:val="20"/>
+      </w:rPr>
+    </w:lvl>
+  </w:abstractNum>
+  <w:abstractNum w:abstractNumId="27" w15:restartNumberingAfterBreak="0">
     <w:nsid w:val="64BC446E"/>
     <w:multiLevelType w:val="multilevel"/>
     <w:tmpl w:val="EFB45CD6"/>
@@ -5681,7 +6321,7 @@
       </w:rPr>
     </w:lvl>
   </w:abstractNum>
-  <w:abstractNum w:abstractNumId="19" w15:restartNumberingAfterBreak="0">
+  <w:abstractNum w:abstractNumId="28" w15:restartNumberingAfterBreak="0">
     <w:nsid w:val="65705196"/>
     <w:multiLevelType w:val="multilevel"/>
     <w:tmpl w:val="63A06338"/>
@@ -5795,64 +6435,91 @@
     </w:lvl>
   </w:abstractNum>
   <w:num w:numId="1" w16cid:durableId="1796024344">
-    <w:abstractNumId w:val="4"/>
+    <w:abstractNumId w:val="7"/>
   </w:num>
   <w:num w:numId="2" w16cid:durableId="421268919">
-    <w:abstractNumId w:val="15"/>
+    <w:abstractNumId w:val="23"/>
   </w:num>
   <w:num w:numId="3" w16cid:durableId="87435480">
-    <w:abstractNumId w:val="16"/>
+    <w:abstractNumId w:val="24"/>
   </w:num>
   <w:num w:numId="4" w16cid:durableId="2056923884">
-    <w:abstractNumId w:val="3"/>
+    <w:abstractNumId w:val="6"/>
   </w:num>
   <w:num w:numId="5" w16cid:durableId="2020543479">
-    <w:abstractNumId w:val="19"/>
+    <w:abstractNumId w:val="28"/>
   </w:num>
   <w:num w:numId="6" w16cid:durableId="1402437243">
-    <w:abstractNumId w:val="14"/>
+    <w:abstractNumId w:val="21"/>
   </w:num>
   <w:num w:numId="7" w16cid:durableId="1893226853">
     <w:abstractNumId w:val="0"/>
   </w:num>
   <w:num w:numId="8" w16cid:durableId="760175581">
+    <w:abstractNumId w:val="25"/>
+  </w:num>
+  <w:num w:numId="9" w16cid:durableId="170727364">
+    <w:abstractNumId w:val="10"/>
+  </w:num>
+  <w:num w:numId="10" w16cid:durableId="1208637576">
+    <w:abstractNumId w:val="13"/>
+  </w:num>
+  <w:num w:numId="11" w16cid:durableId="1210723843">
+    <w:abstractNumId w:val="12"/>
+  </w:num>
+  <w:num w:numId="12" w16cid:durableId="348332757">
+    <w:abstractNumId w:val="3"/>
+  </w:num>
+  <w:num w:numId="13" w16cid:durableId="137117136">
+    <w:abstractNumId w:val="18"/>
+  </w:num>
+  <w:num w:numId="14" w16cid:durableId="291252073">
+    <w:abstractNumId w:val="14"/>
+  </w:num>
+  <w:num w:numId="15" w16cid:durableId="380179117">
+    <w:abstractNumId w:val="8"/>
+  </w:num>
+  <w:num w:numId="16" w16cid:durableId="1962222924">
+    <w:abstractNumId w:val="11"/>
+  </w:num>
+  <w:num w:numId="17" w16cid:durableId="1361978401">
+    <w:abstractNumId w:val="16"/>
+  </w:num>
+  <w:num w:numId="18" w16cid:durableId="1035426491">
     <w:abstractNumId w:val="17"/>
   </w:num>
-  <w:num w:numId="9" w16cid:durableId="170727364">
-    <w:abstractNumId w:val="6"/>
+  <w:num w:numId="19" w16cid:durableId="384836492">
+    <w:abstractNumId w:val="2"/>
   </w:num>
-  <w:num w:numId="10" w16cid:durableId="1208637576">
+  <w:num w:numId="20" w16cid:durableId="2075080155">
+    <w:abstractNumId w:val="27"/>
+  </w:num>
+  <w:num w:numId="21" w16cid:durableId="616184119">
     <w:abstractNumId w:val="9"/>
   </w:num>
-  <w:num w:numId="11" w16cid:durableId="1210723843">
-    <w:abstractNumId w:val="8"/>
+  <w:num w:numId="22" w16cid:durableId="559295200">
+    <w:abstractNumId w:val="19"/>
   </w:num>
-  <w:num w:numId="12" w16cid:durableId="348332757">
-    <w:abstractNumId w:val="2"/>
+  <w:num w:numId="23" w16cid:durableId="2015692003">
+    <w:abstractNumId w:val="1"/>
   </w:num>
-  <w:num w:numId="13" w16cid:durableId="137117136">
-    <w:abstractNumId w:val="13"/>
+  <w:num w:numId="24" w16cid:durableId="707069743">
+    <w:abstractNumId w:val="15"/>
   </w:num>
-  <w:num w:numId="14" w16cid:durableId="291252073">
-    <w:abstractNumId w:val="10"/>
+  <w:num w:numId="25" w16cid:durableId="1131557277">
+    <w:abstractNumId w:val="22"/>
   </w:num>
-  <w:num w:numId="15" w16cid:durableId="380179117">
+  <w:num w:numId="26" w16cid:durableId="192496624">
+    <w:abstractNumId w:val="4"/>
+  </w:num>
+  <w:num w:numId="27" w16cid:durableId="1522353354">
     <w:abstractNumId w:val="5"/>
   </w:num>
-  <w:num w:numId="16" w16cid:durableId="1962222924">
-    <w:abstractNumId w:val="7"/>
+  <w:num w:numId="28" w16cid:durableId="1309943505">
+    <w:abstractNumId w:val="20"/>
   </w:num>
-  <w:num w:numId="17" w16cid:durableId="1361978401">
-    <w:abstractNumId w:val="11"/>
-  </w:num>
-  <w:num w:numId="18" w16cid:durableId="1035426491">
-    <w:abstractNumId w:val="12"/>
-  </w:num>
-  <w:num w:numId="19" w16cid:durableId="384836492">
-    <w:abstractNumId w:val="1"/>
-  </w:num>
-  <w:num w:numId="20" w16cid:durableId="2075080155">
-    <w:abstractNumId w:val="18"/>
+  <w:num w:numId="29" w16cid:durableId="1894075372">
+    <w:abstractNumId w:val="26"/>
   </w:num>
 </w:numbering>
 </file>

</xml_diff>